<commit_message>
commit atualização doc arquitetura 1 parte
</commit_message>
<xml_diff>
--- a/Acompanhamento/Iteration Plan.docx
+++ b/Acompanhamento/Iteration Plan.docx
@@ -327,6 +327,64 @@
           <w:tcPr>
             <w:tcW w:w="4608" w:type="dxa"/>
           </w:tcPr>
+          <w:p>
+            <w:r>
+              <w:t>Criação do modelo de análise e persistência no StarUML</w:t>
+            </w:r>
+          </w:p>
+        </w:tc>
+        <w:tc>
+          <w:tcPr>
+            <w:tcW w:w="1872" w:type="dxa"/>
+          </w:tcPr>
+          <w:p>
+            <w:r>
+              <w:t>03/10/2013</w:t>
+            </w:r>
+          </w:p>
+        </w:tc>
+      </w:tr>
+      <w:tr>
+        <w:tc>
+          <w:tcPr>
+            <w:tcW w:w="4608" w:type="dxa"/>
+          </w:tcPr>
+          <w:p>
+            <w:r>
+              <w:t>Organização do projeto MotoTaxiJÁ em pastas</w:t>
+            </w:r>
+          </w:p>
+        </w:tc>
+        <w:tc>
+          <w:tcPr>
+            <w:tcW w:w="1872" w:type="dxa"/>
+          </w:tcPr>
+          <w:p>
+            <w:r>
+              <w:t>03/10/2013</w:t>
+            </w:r>
+          </w:p>
+        </w:tc>
+      </w:tr>
+      <w:tr>
+        <w:tc>
+          <w:tcPr>
+            <w:tcW w:w="4608" w:type="dxa"/>
+          </w:tcPr>
+          <w:p/>
+        </w:tc>
+        <w:tc>
+          <w:tcPr>
+            <w:tcW w:w="1872" w:type="dxa"/>
+          </w:tcPr>
+          <w:p/>
+        </w:tc>
+      </w:tr>
+      <w:tr>
+        <w:tc>
+          <w:tcPr>
+            <w:tcW w:w="4608" w:type="dxa"/>
+          </w:tcPr>
           <w:p/>
         </w:tc>
         <w:tc>
@@ -475,8 +533,6 @@
       <w:r>
         <w:t>.</w:t>
       </w:r>
-      <w:bookmarkStart w:id="1" w:name="_GoBack"/>
-      <w:bookmarkEnd w:id="1"/>
     </w:p>
     <w:p>
       <w:pPr>
@@ -1202,7 +1258,14 @@
               <w:rPr>
                 <w:rFonts w:ascii="Arial" w:hAnsi="Arial" w:cs="Arial"/>
               </w:rPr>
-              <w:t xml:space="preserve"> o documento de visão, plano de projeto, lista de itens de trabalho e de risco</w:t>
+              <w:t xml:space="preserve"> o documento de visão, plano de projeto, lista de </w:t>
+            </w:r>
+            <w:r>
+              <w:rPr>
+                <w:rFonts w:ascii="Arial" w:hAnsi="Arial" w:cs="Arial"/>
+              </w:rPr>
+              <w:lastRenderedPageBreak/>
+              <w:t>itens de trabalho e de risco</w:t>
             </w:r>
           </w:p>
           <w:p>
@@ -1232,6 +1295,7 @@
               <w:rPr>
                 <w:rFonts w:ascii="Arial" w:hAnsi="Arial" w:cs="Arial"/>
               </w:rPr>
+              <w:lastRenderedPageBreak/>
               <w:t>Alta</w:t>
             </w:r>
           </w:p>
@@ -1432,14 +1496,14 @@
               <w:rPr>
                 <w:rFonts w:ascii="Arial" w:hAnsi="Arial" w:cs="Arial"/>
               </w:rPr>
-              <w:t xml:space="preserve">Criar </w:t>
-            </w:r>
-            <w:r>
-              <w:rPr>
-                <w:rFonts w:ascii="Arial" w:hAnsi="Arial" w:cs="Arial"/>
-              </w:rPr>
               <w:lastRenderedPageBreak/>
-              <w:t>Especificação de requisitos, plano de iteração e especificação de requisitos não-funcionais</w:t>
+              <w:t>Criar Especificação de requisitos</w:t>
+            </w:r>
+            <w:r>
+              <w:rPr>
+                <w:rFonts w:ascii="Arial" w:hAnsi="Arial" w:cs="Arial"/>
+              </w:rPr>
+              <w:t>, plano de iteração e Casos de teste</w:t>
             </w:r>
           </w:p>
         </w:tc>
@@ -1459,7 +1523,6 @@
               <w:rPr>
                 <w:rFonts w:ascii="Arial" w:hAnsi="Arial" w:cs="Arial"/>
               </w:rPr>
-              <w:lastRenderedPageBreak/>
               <w:t>Alta</w:t>
             </w:r>
           </w:p>
@@ -1523,14 +1586,7 @@
               <w:rPr>
                 <w:rFonts w:ascii="Arial" w:hAnsi="Arial" w:cs="Arial"/>
               </w:rPr>
-              <w:t>MeuProjeto.Ne</w:t>
-            </w:r>
-            <w:r>
-              <w:rPr>
-                <w:rFonts w:ascii="Arial" w:hAnsi="Arial" w:cs="Arial"/>
-              </w:rPr>
-              <w:lastRenderedPageBreak/>
-              <w:t>t</w:t>
+              <w:t>MeuProjeto.Net</w:t>
             </w:r>
           </w:p>
         </w:tc>
@@ -1634,7 +1690,6 @@
               <w:rPr>
                 <w:rFonts w:ascii="Arial" w:hAnsi="Arial" w:cs="Arial"/>
               </w:rPr>
-              <w:lastRenderedPageBreak/>
               <w:t>Baixar e configurar ambiente de desenvolvimento android e suas releases no eclipse</w:t>
             </w:r>
           </w:p>
@@ -1807,6 +1862,276 @@
               </w:rPr>
               <w:t>4</w:t>
             </w:r>
+          </w:p>
+        </w:tc>
+      </w:tr>
+      <w:tr>
+        <w:trPr>
+          <w:trHeight w:val="255"/>
+        </w:trPr>
+        <w:tc>
+          <w:tcPr>
+            <w:tcW w:w="1714" w:type="dxa"/>
+            <w:noWrap/>
+            <w:vAlign w:val="bottom"/>
+          </w:tcPr>
+          <w:p>
+            <w:pPr>
+              <w:widowControl/>
+              <w:spacing w:line="240" w:lineRule="auto"/>
+              <w:rPr>
+                <w:rFonts w:ascii="Arial" w:hAnsi="Arial" w:cs="Arial"/>
+              </w:rPr>
+            </w:pPr>
+          </w:p>
+        </w:tc>
+        <w:tc>
+          <w:tcPr>
+            <w:tcW w:w="851" w:type="dxa"/>
+            <w:noWrap/>
+            <w:vAlign w:val="bottom"/>
+          </w:tcPr>
+          <w:p>
+            <w:pPr>
+              <w:rPr>
+                <w:rFonts w:ascii="Arial" w:hAnsi="Arial" w:cs="Arial"/>
+              </w:rPr>
+            </w:pPr>
+          </w:p>
+        </w:tc>
+        <w:tc>
+          <w:tcPr>
+            <w:tcW w:w="1134" w:type="dxa"/>
+            <w:noWrap/>
+            <w:vAlign w:val="bottom"/>
+          </w:tcPr>
+          <w:p>
+            <w:pPr>
+              <w:jc w:val="right"/>
+              <w:rPr>
+                <w:rFonts w:ascii="Arial" w:hAnsi="Arial" w:cs="Arial"/>
+              </w:rPr>
+            </w:pPr>
+          </w:p>
+        </w:tc>
+        <w:tc>
+          <w:tcPr>
+            <w:tcW w:w="709" w:type="dxa"/>
+            <w:noWrap/>
+            <w:vAlign w:val="bottom"/>
+          </w:tcPr>
+          <w:p>
+            <w:pPr>
+              <w:jc w:val="right"/>
+              <w:rPr>
+                <w:rFonts w:ascii="Arial" w:hAnsi="Arial" w:cs="Arial"/>
+              </w:rPr>
+            </w:pPr>
+          </w:p>
+        </w:tc>
+        <w:tc>
+          <w:tcPr>
+            <w:tcW w:w="1559" w:type="dxa"/>
+            <w:noWrap/>
+            <w:vAlign w:val="bottom"/>
+          </w:tcPr>
+          <w:p>
+            <w:pPr>
+              <w:jc w:val="right"/>
+            </w:pPr>
+          </w:p>
+        </w:tc>
+        <w:tc>
+          <w:tcPr>
+            <w:tcW w:w="850" w:type="dxa"/>
+            <w:noWrap/>
+            <w:vAlign w:val="bottom"/>
+          </w:tcPr>
+          <w:p>
+            <w:pPr>
+              <w:rPr>
+                <w:rFonts w:ascii="Arial" w:hAnsi="Arial" w:cs="Arial"/>
+              </w:rPr>
+            </w:pPr>
+          </w:p>
+        </w:tc>
+        <w:tc>
+          <w:tcPr>
+            <w:tcW w:w="993" w:type="dxa"/>
+            <w:noWrap/>
+            <w:vAlign w:val="bottom"/>
+          </w:tcPr>
+          <w:p>
+            <w:pPr>
+              <w:jc w:val="right"/>
+              <w:rPr>
+                <w:rFonts w:ascii="Arial" w:hAnsi="Arial" w:cs="Arial"/>
+              </w:rPr>
+            </w:pPr>
+          </w:p>
+        </w:tc>
+        <w:tc>
+          <w:tcPr>
+            <w:tcW w:w="850" w:type="dxa"/>
+            <w:noWrap/>
+            <w:vAlign w:val="bottom"/>
+          </w:tcPr>
+          <w:p>
+            <w:pPr>
+              <w:jc w:val="right"/>
+              <w:rPr>
+                <w:rFonts w:ascii="Arial" w:hAnsi="Arial" w:cs="Arial"/>
+              </w:rPr>
+            </w:pPr>
+          </w:p>
+        </w:tc>
+        <w:tc>
+          <w:tcPr>
+            <w:tcW w:w="803" w:type="dxa"/>
+            <w:noWrap/>
+            <w:vAlign w:val="bottom"/>
+          </w:tcPr>
+          <w:p>
+            <w:pPr>
+              <w:rPr>
+                <w:rFonts w:ascii="Arial" w:hAnsi="Arial" w:cs="Arial"/>
+              </w:rPr>
+            </w:pPr>
+          </w:p>
+        </w:tc>
+      </w:tr>
+      <w:tr>
+        <w:trPr>
+          <w:trHeight w:val="255"/>
+        </w:trPr>
+        <w:tc>
+          <w:tcPr>
+            <w:tcW w:w="1714" w:type="dxa"/>
+            <w:noWrap/>
+            <w:vAlign w:val="bottom"/>
+          </w:tcPr>
+          <w:p>
+            <w:pPr>
+              <w:widowControl/>
+              <w:spacing w:line="240" w:lineRule="auto"/>
+              <w:rPr>
+                <w:rFonts w:ascii="Arial" w:hAnsi="Arial" w:cs="Arial"/>
+              </w:rPr>
+            </w:pPr>
+          </w:p>
+        </w:tc>
+        <w:tc>
+          <w:tcPr>
+            <w:tcW w:w="851" w:type="dxa"/>
+            <w:noWrap/>
+            <w:vAlign w:val="bottom"/>
+          </w:tcPr>
+          <w:p>
+            <w:pPr>
+              <w:rPr>
+                <w:rFonts w:ascii="Arial" w:hAnsi="Arial" w:cs="Arial"/>
+              </w:rPr>
+            </w:pPr>
+          </w:p>
+        </w:tc>
+        <w:tc>
+          <w:tcPr>
+            <w:tcW w:w="1134" w:type="dxa"/>
+            <w:noWrap/>
+            <w:vAlign w:val="bottom"/>
+          </w:tcPr>
+          <w:p>
+            <w:pPr>
+              <w:jc w:val="right"/>
+              <w:rPr>
+                <w:rFonts w:ascii="Arial" w:hAnsi="Arial" w:cs="Arial"/>
+              </w:rPr>
+            </w:pPr>
+          </w:p>
+        </w:tc>
+        <w:tc>
+          <w:tcPr>
+            <w:tcW w:w="709" w:type="dxa"/>
+            <w:noWrap/>
+            <w:vAlign w:val="bottom"/>
+          </w:tcPr>
+          <w:p>
+            <w:pPr>
+              <w:jc w:val="right"/>
+              <w:rPr>
+                <w:rFonts w:ascii="Arial" w:hAnsi="Arial" w:cs="Arial"/>
+              </w:rPr>
+            </w:pPr>
+          </w:p>
+        </w:tc>
+        <w:tc>
+          <w:tcPr>
+            <w:tcW w:w="1559" w:type="dxa"/>
+            <w:noWrap/>
+            <w:vAlign w:val="bottom"/>
+          </w:tcPr>
+          <w:p>
+            <w:pPr>
+              <w:jc w:val="right"/>
+            </w:pPr>
+          </w:p>
+        </w:tc>
+        <w:tc>
+          <w:tcPr>
+            <w:tcW w:w="850" w:type="dxa"/>
+            <w:noWrap/>
+            <w:vAlign w:val="bottom"/>
+          </w:tcPr>
+          <w:p>
+            <w:pPr>
+              <w:rPr>
+                <w:rFonts w:ascii="Arial" w:hAnsi="Arial" w:cs="Arial"/>
+              </w:rPr>
+            </w:pPr>
+          </w:p>
+        </w:tc>
+        <w:tc>
+          <w:tcPr>
+            <w:tcW w:w="993" w:type="dxa"/>
+            <w:noWrap/>
+            <w:vAlign w:val="bottom"/>
+          </w:tcPr>
+          <w:p>
+            <w:pPr>
+              <w:jc w:val="right"/>
+              <w:rPr>
+                <w:rFonts w:ascii="Arial" w:hAnsi="Arial" w:cs="Arial"/>
+              </w:rPr>
+            </w:pPr>
+          </w:p>
+        </w:tc>
+        <w:tc>
+          <w:tcPr>
+            <w:tcW w:w="850" w:type="dxa"/>
+            <w:noWrap/>
+            <w:vAlign w:val="bottom"/>
+          </w:tcPr>
+          <w:p>
+            <w:pPr>
+              <w:jc w:val="right"/>
+              <w:rPr>
+                <w:rFonts w:ascii="Arial" w:hAnsi="Arial" w:cs="Arial"/>
+              </w:rPr>
+            </w:pPr>
+          </w:p>
+        </w:tc>
+        <w:tc>
+          <w:tcPr>
+            <w:tcW w:w="803" w:type="dxa"/>
+            <w:noWrap/>
+            <w:vAlign w:val="bottom"/>
+          </w:tcPr>
+          <w:p>
+            <w:pPr>
+              <w:rPr>
+                <w:rFonts w:ascii="Arial" w:hAnsi="Arial" w:cs="Arial"/>
+              </w:rPr>
+            </w:pPr>
           </w:p>
         </w:tc>
       </w:tr>
@@ -1990,7 +2315,10 @@
               <w:ind w:left="0"/>
             </w:pPr>
             <w:r>
-              <w:t>50%</w:t>
+              <w:t>70</w:t>
+            </w:r>
+            <w:r>
+              <w:t>%</w:t>
             </w:r>
           </w:p>
         </w:tc>
@@ -2020,6 +2348,9 @@
             </w:r>
             <w:r>
               <w:t>”</w:t>
+            </w:r>
+            <w:r>
+              <w:t xml:space="preserve"> ou outro a ser definido</w:t>
             </w:r>
             <w:r>
               <w:t>.</w:t>
@@ -2227,8 +2558,10 @@
               <w:t>Construção do caso de uso Cadastrar moto taxistas</w:t>
             </w:r>
             <w:r>
-              <w:t xml:space="preserve"> </w:t>
-            </w:r>
+              <w:t>.</w:t>
+            </w:r>
+            <w:bookmarkStart w:id="1" w:name="_GoBack"/>
+            <w:bookmarkEnd w:id="1"/>
           </w:p>
         </w:tc>
       </w:tr>
@@ -2377,6 +2710,7 @@
         </w:numPr>
       </w:pPr>
       <w:r>
+        <w:lastRenderedPageBreak/>
         <w:t>Itens de Trabalho: Planejado X Realizado</w:t>
       </w:r>
     </w:p>
@@ -2409,15 +2743,7 @@
           <w:rFonts w:ascii="Times New Roman" w:hAnsi="Times New Roman"/>
           <w:color w:val="auto"/>
         </w:rPr>
-        <w:t xml:space="preserve">As documentações do meu projeto estão sempre em atualização, logo 90% foi dado justamente pra não </w:t>
-      </w:r>
-      <w:r>
-        <w:rPr>
-          <w:rFonts w:ascii="Times New Roman" w:hAnsi="Times New Roman"/>
-          <w:color w:val="auto"/>
-        </w:rPr>
-        <w:lastRenderedPageBreak/>
-        <w:t>perder o foco em relação ao que foi planejado.</w:t>
+        <w:t>As documentações do meu projeto estão sempre em atualização, logo 90% foi dado justamente pra não perder o foco em relação ao que foi planejado.</w:t>
       </w:r>
     </w:p>
     <w:p>
@@ -2608,7 +2934,6 @@
           <w:r>
             <w:t xml:space="preserve">MeuProjeto.net,  </w:t>
           </w:r>
-          <w:proofErr w:type="gramEnd"/>
           <w:r>
             <w:fldChar w:fldCharType="begin"/>
           </w:r>
@@ -2624,6 +2949,7 @@
             </w:rPr>
             <w:t>2013</w:t>
           </w:r>
+          <w:proofErr w:type="gramEnd"/>
           <w:r>
             <w:rPr>
               <w:noProof/>
@@ -2672,7 +2998,7 @@
               <w:rStyle w:val="Nmerodepgina"/>
               <w:noProof/>
             </w:rPr>
-            <w:t>2</w:t>
+            <w:t>3</w:t>
           </w:r>
           <w:r>
             <w:rPr>
@@ -2698,15 +3024,29 @@
             </w:rPr>
             <w:t xml:space="preserve"> </w:t>
           </w:r>
-          <w:fldSimple w:instr=" NUMPAGES  \* MERGEFORMAT ">
-            <w:r>
-              <w:rPr>
-                <w:rStyle w:val="Nmerodepgina"/>
-                <w:noProof/>
-              </w:rPr>
-              <w:t>3</w:t>
-            </w:r>
-          </w:fldSimple>
+          <w:r>
+            <w:fldChar w:fldCharType="begin"/>
+          </w:r>
+          <w:r>
+            <w:instrText xml:space="preserve"> NUMPAGES  \* MERGEFORMAT </w:instrText>
+          </w:r>
+          <w:r>
+            <w:fldChar w:fldCharType="separate"/>
+          </w:r>
+          <w:r>
+            <w:rPr>
+              <w:rStyle w:val="Nmerodepgina"/>
+              <w:noProof/>
+            </w:rPr>
+            <w:t>3</w:t>
+          </w:r>
+          <w:r>
+            <w:rPr>
+              <w:rStyle w:val="Nmerodepgina"/>
+              <w:noProof/>
+            </w:rPr>
+            <w:fldChar w:fldCharType="end"/>
+          </w:r>
         </w:p>
       </w:tc>
     </w:tr>

</xml_diff>

<commit_message>
commit planejamento dia 20 do 11
</commit_message>
<xml_diff>
--- a/Acompanhamento/Iteration Plan.docx
+++ b/Acompanhamento/Iteration Plan.docx
@@ -1,6 +1,6 @@
 
 <file path=word/document.xml><?xml version="1.0" encoding="utf-8"?>
-<w:document xmlns:wpc="http://schemas.microsoft.com/office/word/2010/wordprocessingCanvas" xmlns:mc="http://schemas.openxmlformats.org/markup-compatibility/2006" xmlns:o="urn:schemas-microsoft-com:office:office" xmlns:r="http://schemas.openxmlformats.org/officeDocument/2006/relationships" xmlns:m="http://schemas.openxmlformats.org/officeDocument/2006/math" xmlns:v="urn:schemas-microsoft-com:vml" xmlns:wp14="http://schemas.microsoft.com/office/word/2010/wordprocessingDrawing" xmlns:wp="http://schemas.openxmlformats.org/drawingml/2006/wordprocessingDrawing" xmlns:w10="urn:schemas-microsoft-com:office:word" xmlns:w="http://schemas.openxmlformats.org/wordprocessingml/2006/main" xmlns:w14="http://schemas.microsoft.com/office/word/2010/wordml" xmlns:w15="http://schemas.microsoft.com/office/word/2012/wordml" xmlns:wpg="http://schemas.microsoft.com/office/word/2010/wordprocessingGroup" xmlns:wpi="http://schemas.microsoft.com/office/word/2010/wordprocessingInk" xmlns:wne="http://schemas.microsoft.com/office/word/2006/wordml" xmlns:wps="http://schemas.microsoft.com/office/word/2010/wordprocessingShape" mc:Ignorable="w14 w15 wp14">
+<w:document xmlns:wpc="http://schemas.microsoft.com/office/word/2010/wordprocessingCanvas" xmlns:mc="http://schemas.openxmlformats.org/markup-compatibility/2006" xmlns:o="urn:schemas-microsoft-com:office:office" xmlns:r="http://schemas.openxmlformats.org/officeDocument/2006/relationships" xmlns:m="http://schemas.openxmlformats.org/officeDocument/2006/math" xmlns:v="urn:schemas-microsoft-com:vml" xmlns:wp14="http://schemas.microsoft.com/office/word/2010/wordprocessingDrawing" xmlns:wp="http://schemas.openxmlformats.org/drawingml/2006/wordprocessingDrawing" xmlns:w10="urn:schemas-microsoft-com:office:word" xmlns:w="http://schemas.openxmlformats.org/wordprocessingml/2006/main" xmlns:w14="http://schemas.microsoft.com/office/word/2010/wordml" xmlns:wpg="http://schemas.microsoft.com/office/word/2010/wordprocessingGroup" xmlns:wpi="http://schemas.microsoft.com/office/word/2010/wordprocessingInk" xmlns:wne="http://schemas.microsoft.com/office/word/2006/wordml" xmlns:wps="http://schemas.microsoft.com/office/word/2010/wordprocessingShape" mc:Ignorable="w14 wp14">
   <w:body>
     <w:p>
       <w:pPr>
@@ -575,8 +575,8 @@
       <w:tblGrid>
         <w:gridCol w:w="1714"/>
         <w:gridCol w:w="851"/>
-        <w:gridCol w:w="1134"/>
-        <w:gridCol w:w="709"/>
+        <w:gridCol w:w="992"/>
+        <w:gridCol w:w="851"/>
         <w:gridCol w:w="1559"/>
         <w:gridCol w:w="850"/>
         <w:gridCol w:w="993"/>
@@ -648,7 +648,7 @@
         </w:tc>
         <w:tc>
           <w:tcPr>
-            <w:tcW w:w="1134" w:type="dxa"/>
+            <w:tcW w:w="992" w:type="dxa"/>
             <w:shd w:val="clear" w:color="auto" w:fill="D9D9D9"/>
           </w:tcPr>
           <w:p>
@@ -677,7 +677,7 @@
         </w:tc>
         <w:tc>
           <w:tcPr>
-            <w:tcW w:w="709" w:type="dxa"/>
+            <w:tcW w:w="851" w:type="dxa"/>
             <w:shd w:val="clear" w:color="auto" w:fill="D9D9D9"/>
           </w:tcPr>
           <w:p>
@@ -906,7 +906,7 @@
         </w:tc>
         <w:tc>
           <w:tcPr>
-            <w:tcW w:w="1134" w:type="dxa"/>
+            <w:tcW w:w="992" w:type="dxa"/>
             <w:noWrap/>
             <w:vAlign w:val="bottom"/>
           </w:tcPr>
@@ -927,7 +927,7 @@
         </w:tc>
         <w:tc>
           <w:tcPr>
-            <w:tcW w:w="709" w:type="dxa"/>
+            <w:tcW w:w="851" w:type="dxa"/>
             <w:noWrap/>
             <w:vAlign w:val="bottom"/>
           </w:tcPr>
@@ -942,7 +942,13 @@
               <w:rPr>
                 <w:rFonts w:ascii="Arial" w:hAnsi="Arial" w:cs="Arial"/>
               </w:rPr>
-              <w:t>95%</w:t>
+              <w:t>100</w:t>
+            </w:r>
+            <w:r>
+              <w:rPr>
+                <w:rFonts w:ascii="Arial" w:hAnsi="Arial" w:cs="Arial"/>
+              </w:rPr>
+              <w:t>%</w:t>
             </w:r>
           </w:p>
         </w:tc>
@@ -1108,7 +1114,7 @@
         </w:tc>
         <w:tc>
           <w:tcPr>
-            <w:tcW w:w="1134" w:type="dxa"/>
+            <w:tcW w:w="992" w:type="dxa"/>
             <w:noWrap/>
             <w:vAlign w:val="bottom"/>
           </w:tcPr>
@@ -1125,7 +1131,7 @@
         </w:tc>
         <w:tc>
           <w:tcPr>
-            <w:tcW w:w="709" w:type="dxa"/>
+            <w:tcW w:w="851" w:type="dxa"/>
             <w:noWrap/>
             <w:vAlign w:val="bottom"/>
           </w:tcPr>
@@ -1138,6 +1144,15 @@
                 <w:lang w:eastAsia="ja-JP"/>
               </w:rPr>
             </w:pPr>
+            <w:r>
+              <w:rPr>
+                <w:rFonts w:ascii="Arial" w:hAnsi="Arial" w:cs="Arial"/>
+                <w:lang w:eastAsia="ja-JP"/>
+              </w:rPr>
+              <w:t>50%</w:t>
+            </w:r>
+            <w:bookmarkStart w:id="1" w:name="_GoBack"/>
+            <w:bookmarkEnd w:id="1"/>
           </w:p>
         </w:tc>
         <w:tc>
@@ -1302,7 +1317,7 @@
         </w:tc>
         <w:tc>
           <w:tcPr>
-            <w:tcW w:w="1134" w:type="dxa"/>
+            <w:tcW w:w="992" w:type="dxa"/>
             <w:noWrap/>
             <w:vAlign w:val="bottom"/>
           </w:tcPr>
@@ -1323,7 +1338,7 @@
         </w:tc>
         <w:tc>
           <w:tcPr>
-            <w:tcW w:w="709" w:type="dxa"/>
+            <w:tcW w:w="851" w:type="dxa"/>
             <w:noWrap/>
             <w:vAlign w:val="bottom"/>
           </w:tcPr>
@@ -1529,7 +1544,7 @@
         </w:tc>
         <w:tc>
           <w:tcPr>
-            <w:tcW w:w="1134" w:type="dxa"/>
+            <w:tcW w:w="992" w:type="dxa"/>
             <w:noWrap/>
             <w:vAlign w:val="bottom"/>
           </w:tcPr>
@@ -1550,7 +1565,7 @@
         </w:tc>
         <w:tc>
           <w:tcPr>
-            <w:tcW w:w="709" w:type="dxa"/>
+            <w:tcW w:w="851" w:type="dxa"/>
             <w:noWrap/>
             <w:vAlign w:val="bottom"/>
           </w:tcPr>
@@ -1716,7 +1731,7 @@
         </w:tc>
         <w:tc>
           <w:tcPr>
-            <w:tcW w:w="1134" w:type="dxa"/>
+            <w:tcW w:w="992" w:type="dxa"/>
             <w:noWrap/>
             <w:vAlign w:val="bottom"/>
           </w:tcPr>
@@ -1737,7 +1752,7 @@
         </w:tc>
         <w:tc>
           <w:tcPr>
-            <w:tcW w:w="709" w:type="dxa"/>
+            <w:tcW w:w="851" w:type="dxa"/>
             <w:noWrap/>
             <w:vAlign w:val="bottom"/>
           </w:tcPr>
@@ -1769,7 +1784,7 @@
                 <w:rFonts w:ascii="Arial" w:hAnsi="Arial" w:cs="Arial"/>
               </w:rPr>
             </w:pPr>
-            <w:hyperlink r:id="rId7" w:history="1">
+            <w:hyperlink r:id="rId8" w:history="1">
               <w:r>
                 <w:rPr>
                   <w:rStyle w:val="Hyperlink"/>
@@ -1901,7 +1916,7 @@
         </w:tc>
         <w:tc>
           <w:tcPr>
-            <w:tcW w:w="1134" w:type="dxa"/>
+            <w:tcW w:w="992" w:type="dxa"/>
             <w:noWrap/>
             <w:vAlign w:val="bottom"/>
           </w:tcPr>
@@ -1916,7 +1931,7 @@
         </w:tc>
         <w:tc>
           <w:tcPr>
-            <w:tcW w:w="709" w:type="dxa"/>
+            <w:tcW w:w="851" w:type="dxa"/>
             <w:noWrap/>
             <w:vAlign w:val="bottom"/>
           </w:tcPr>
@@ -2036,7 +2051,7 @@
         </w:tc>
         <w:tc>
           <w:tcPr>
-            <w:tcW w:w="1134" w:type="dxa"/>
+            <w:tcW w:w="992" w:type="dxa"/>
             <w:noWrap/>
             <w:vAlign w:val="bottom"/>
           </w:tcPr>
@@ -2051,7 +2066,7 @@
         </w:tc>
         <w:tc>
           <w:tcPr>
-            <w:tcW w:w="709" w:type="dxa"/>
+            <w:tcW w:w="851" w:type="dxa"/>
             <w:noWrap/>
             <w:vAlign w:val="bottom"/>
           </w:tcPr>
@@ -2560,8 +2575,6 @@
             <w:r>
               <w:t>.</w:t>
             </w:r>
-            <w:bookmarkStart w:id="1" w:name="_GoBack"/>
-            <w:bookmarkEnd w:id="1"/>
           </w:p>
         </w:tc>
       </w:tr>
@@ -2843,8 +2856,8 @@
       </w:pPr>
     </w:p>
     <w:sectPr>
-      <w:headerReference w:type="default" r:id="rId8"/>
-      <w:footerReference w:type="default" r:id="rId9"/>
+      <w:headerReference w:type="default" r:id="rId9"/>
+      <w:footerReference w:type="default" r:id="rId10"/>
       <w:pgSz w:w="12240" w:h="15840" w:code="1"/>
       <w:pgMar w:top="1440" w:right="1440" w:bottom="1440" w:left="1440" w:header="720" w:footer="720" w:gutter="0"/>
       <w:cols w:space="720"/>
@@ -2854,7 +2867,7 @@
 </file>
 
 <file path=word/endnotes.xml><?xml version="1.0" encoding="utf-8"?>
-<w:endnotes xmlns:wpc="http://schemas.microsoft.com/office/word/2010/wordprocessingCanvas" xmlns:mc="http://schemas.openxmlformats.org/markup-compatibility/2006" xmlns:o="urn:schemas-microsoft-com:office:office" xmlns:r="http://schemas.openxmlformats.org/officeDocument/2006/relationships" xmlns:m="http://schemas.openxmlformats.org/officeDocument/2006/math" xmlns:v="urn:schemas-microsoft-com:vml" xmlns:wp14="http://schemas.microsoft.com/office/word/2010/wordprocessingDrawing" xmlns:wp="http://schemas.openxmlformats.org/drawingml/2006/wordprocessingDrawing" xmlns:w10="urn:schemas-microsoft-com:office:word" xmlns:w="http://schemas.openxmlformats.org/wordprocessingml/2006/main" xmlns:w14="http://schemas.microsoft.com/office/word/2010/wordml" xmlns:w15="http://schemas.microsoft.com/office/word/2012/wordml" xmlns:wpg="http://schemas.microsoft.com/office/word/2010/wordprocessingGroup" xmlns:wpi="http://schemas.microsoft.com/office/word/2010/wordprocessingInk" xmlns:wne="http://schemas.microsoft.com/office/word/2006/wordml" xmlns:wps="http://schemas.microsoft.com/office/word/2010/wordprocessingShape" mc:Ignorable="w14 w15 wp14">
+<w:endnotes xmlns:wpc="http://schemas.microsoft.com/office/word/2010/wordprocessingCanvas" xmlns:mc="http://schemas.openxmlformats.org/markup-compatibility/2006" xmlns:o="urn:schemas-microsoft-com:office:office" xmlns:r="http://schemas.openxmlformats.org/officeDocument/2006/relationships" xmlns:m="http://schemas.openxmlformats.org/officeDocument/2006/math" xmlns:v="urn:schemas-microsoft-com:vml" xmlns:wp14="http://schemas.microsoft.com/office/word/2010/wordprocessingDrawing" xmlns:wp="http://schemas.openxmlformats.org/drawingml/2006/wordprocessingDrawing" xmlns:w10="urn:schemas-microsoft-com:office:word" xmlns:w="http://schemas.openxmlformats.org/wordprocessingml/2006/main" xmlns:w14="http://schemas.microsoft.com/office/word/2010/wordml" xmlns:wpg="http://schemas.microsoft.com/office/word/2010/wordprocessingGroup" xmlns:wpi="http://schemas.microsoft.com/office/word/2010/wordprocessingInk" xmlns:wne="http://schemas.microsoft.com/office/word/2006/wordml" xmlns:wps="http://schemas.microsoft.com/office/word/2010/wordprocessingShape" mc:Ignorable="w14 wp14">
   <w:endnote w:type="separator" w:id="-1">
     <w:p>
       <w:r>
@@ -2873,7 +2886,7 @@
 </file>
 
 <file path=word/footer1.xml><?xml version="1.0" encoding="utf-8"?>
-<w:ftr xmlns:wpc="http://schemas.microsoft.com/office/word/2010/wordprocessingCanvas" xmlns:mc="http://schemas.openxmlformats.org/markup-compatibility/2006" xmlns:o="urn:schemas-microsoft-com:office:office" xmlns:r="http://schemas.openxmlformats.org/officeDocument/2006/relationships" xmlns:m="http://schemas.openxmlformats.org/officeDocument/2006/math" xmlns:v="urn:schemas-microsoft-com:vml" xmlns:wp14="http://schemas.microsoft.com/office/word/2010/wordprocessingDrawing" xmlns:wp="http://schemas.openxmlformats.org/drawingml/2006/wordprocessingDrawing" xmlns:w10="urn:schemas-microsoft-com:office:word" xmlns:w="http://schemas.openxmlformats.org/wordprocessingml/2006/main" xmlns:w14="http://schemas.microsoft.com/office/word/2010/wordml" xmlns:w15="http://schemas.microsoft.com/office/word/2012/wordml" xmlns:wpg="http://schemas.microsoft.com/office/word/2010/wordprocessingGroup" xmlns:wpi="http://schemas.microsoft.com/office/word/2010/wordprocessingInk" xmlns:wne="http://schemas.microsoft.com/office/word/2006/wordml" xmlns:wps="http://schemas.microsoft.com/office/word/2010/wordprocessingShape" mc:Ignorable="w14 w15 wp14">
+<w:ftr xmlns:wpc="http://schemas.microsoft.com/office/word/2010/wordprocessingCanvas" xmlns:mc="http://schemas.openxmlformats.org/markup-compatibility/2006" xmlns:o="urn:schemas-microsoft-com:office:office" xmlns:r="http://schemas.openxmlformats.org/officeDocument/2006/relationships" xmlns:m="http://schemas.openxmlformats.org/officeDocument/2006/math" xmlns:v="urn:schemas-microsoft-com:vml" xmlns:wp14="http://schemas.microsoft.com/office/word/2010/wordprocessingDrawing" xmlns:wp="http://schemas.openxmlformats.org/drawingml/2006/wordprocessingDrawing" xmlns:w10="urn:schemas-microsoft-com:office:word" xmlns:w="http://schemas.openxmlformats.org/wordprocessingml/2006/main" xmlns:w14="http://schemas.microsoft.com/office/word/2010/wordml" xmlns:wpg="http://schemas.microsoft.com/office/word/2010/wordprocessingGroup" xmlns:wpi="http://schemas.microsoft.com/office/word/2010/wordprocessingInk" xmlns:wne="http://schemas.microsoft.com/office/word/2006/wordml" xmlns:wps="http://schemas.microsoft.com/office/word/2010/wordprocessingShape" mc:Ignorable="w14 wp14">
   <w:tbl>
     <w:tblPr>
       <w:tblW w:w="0" w:type="auto"/>
@@ -2932,7 +2945,11 @@
           </w:r>
           <w:proofErr w:type="gramStart"/>
           <w:r>
-            <w:t xml:space="preserve">MeuProjeto.net,  </w:t>
+            <w:t>MeuProjeto</w:t>
+          </w:r>
+          <w:proofErr w:type="gramEnd"/>
+          <w:r>
+            <w:t xml:space="preserve">.net,  </w:t>
           </w:r>
           <w:r>
             <w:fldChar w:fldCharType="begin"/>
@@ -2949,7 +2966,6 @@
             </w:rPr>
             <w:t>2013</w:t>
           </w:r>
-          <w:proofErr w:type="gramEnd"/>
           <w:r>
             <w:rPr>
               <w:noProof/>
@@ -2998,7 +3014,7 @@
               <w:rStyle w:val="Nmerodepgina"/>
               <w:noProof/>
             </w:rPr>
-            <w:t>3</w:t>
+            <w:t>1</w:t>
           </w:r>
           <w:r>
             <w:rPr>
@@ -3024,29 +3040,15 @@
             </w:rPr>
             <w:t xml:space="preserve"> </w:t>
           </w:r>
-          <w:r>
-            <w:fldChar w:fldCharType="begin"/>
-          </w:r>
-          <w:r>
-            <w:instrText xml:space="preserve"> NUMPAGES  \* MERGEFORMAT </w:instrText>
-          </w:r>
-          <w:r>
-            <w:fldChar w:fldCharType="separate"/>
-          </w:r>
-          <w:r>
-            <w:rPr>
-              <w:rStyle w:val="Nmerodepgina"/>
-              <w:noProof/>
-            </w:rPr>
-            <w:t>3</w:t>
-          </w:r>
-          <w:r>
-            <w:rPr>
-              <w:rStyle w:val="Nmerodepgina"/>
-              <w:noProof/>
-            </w:rPr>
-            <w:fldChar w:fldCharType="end"/>
-          </w:r>
+          <w:fldSimple w:instr=" NUMPAGES  \* MERGEFORMAT ">
+            <w:r>
+              <w:rPr>
+                <w:rStyle w:val="Nmerodepgina"/>
+                <w:noProof/>
+              </w:rPr>
+              <w:t>3</w:t>
+            </w:r>
+          </w:fldSimple>
         </w:p>
       </w:tc>
     </w:tr>
@@ -3060,7 +3062,7 @@
 </file>
 
 <file path=word/footnotes.xml><?xml version="1.0" encoding="utf-8"?>
-<w:footnotes xmlns:wpc="http://schemas.microsoft.com/office/word/2010/wordprocessingCanvas" xmlns:mc="http://schemas.openxmlformats.org/markup-compatibility/2006" xmlns:o="urn:schemas-microsoft-com:office:office" xmlns:r="http://schemas.openxmlformats.org/officeDocument/2006/relationships" xmlns:m="http://schemas.openxmlformats.org/officeDocument/2006/math" xmlns:v="urn:schemas-microsoft-com:vml" xmlns:wp14="http://schemas.microsoft.com/office/word/2010/wordprocessingDrawing" xmlns:wp="http://schemas.openxmlformats.org/drawingml/2006/wordprocessingDrawing" xmlns:w10="urn:schemas-microsoft-com:office:word" xmlns:w="http://schemas.openxmlformats.org/wordprocessingml/2006/main" xmlns:w14="http://schemas.microsoft.com/office/word/2010/wordml" xmlns:w15="http://schemas.microsoft.com/office/word/2012/wordml" xmlns:wpg="http://schemas.microsoft.com/office/word/2010/wordprocessingGroup" xmlns:wpi="http://schemas.microsoft.com/office/word/2010/wordprocessingInk" xmlns:wne="http://schemas.microsoft.com/office/word/2006/wordml" xmlns:wps="http://schemas.microsoft.com/office/word/2010/wordprocessingShape" mc:Ignorable="w14 w15 wp14">
+<w:footnotes xmlns:wpc="http://schemas.microsoft.com/office/word/2010/wordprocessingCanvas" xmlns:mc="http://schemas.openxmlformats.org/markup-compatibility/2006" xmlns:o="urn:schemas-microsoft-com:office:office" xmlns:r="http://schemas.openxmlformats.org/officeDocument/2006/relationships" xmlns:m="http://schemas.openxmlformats.org/officeDocument/2006/math" xmlns:v="urn:schemas-microsoft-com:vml" xmlns:wp14="http://schemas.microsoft.com/office/word/2010/wordprocessingDrawing" xmlns:wp="http://schemas.openxmlformats.org/drawingml/2006/wordprocessingDrawing" xmlns:w10="urn:schemas-microsoft-com:office:word" xmlns:w="http://schemas.openxmlformats.org/wordprocessingml/2006/main" xmlns:w14="http://schemas.microsoft.com/office/word/2010/wordml" xmlns:wpg="http://schemas.microsoft.com/office/word/2010/wordprocessingGroup" xmlns:wpi="http://schemas.microsoft.com/office/word/2010/wordprocessingInk" xmlns:wne="http://schemas.microsoft.com/office/word/2006/wordml" xmlns:wps="http://schemas.microsoft.com/office/word/2010/wordprocessingShape" mc:Ignorable="w14 wp14">
   <w:footnote w:type="separator" w:id="-1">
     <w:p>
       <w:r>
@@ -3079,7 +3081,7 @@
 </file>
 
 <file path=word/header1.xml><?xml version="1.0" encoding="utf-8"?>
-<w:hdr xmlns:wpc="http://schemas.microsoft.com/office/word/2010/wordprocessingCanvas" xmlns:mc="http://schemas.openxmlformats.org/markup-compatibility/2006" xmlns:o="urn:schemas-microsoft-com:office:office" xmlns:r="http://schemas.openxmlformats.org/officeDocument/2006/relationships" xmlns:m="http://schemas.openxmlformats.org/officeDocument/2006/math" xmlns:v="urn:schemas-microsoft-com:vml" xmlns:wp14="http://schemas.microsoft.com/office/word/2010/wordprocessingDrawing" xmlns:wp="http://schemas.openxmlformats.org/drawingml/2006/wordprocessingDrawing" xmlns:w10="urn:schemas-microsoft-com:office:word" xmlns:w="http://schemas.openxmlformats.org/wordprocessingml/2006/main" xmlns:w14="http://schemas.microsoft.com/office/word/2010/wordml" xmlns:w15="http://schemas.microsoft.com/office/word/2012/wordml" xmlns:wpg="http://schemas.microsoft.com/office/word/2010/wordprocessingGroup" xmlns:wpi="http://schemas.microsoft.com/office/word/2010/wordprocessingInk" xmlns:wne="http://schemas.microsoft.com/office/word/2006/wordml" xmlns:wps="http://schemas.microsoft.com/office/word/2010/wordprocessingShape" mc:Ignorable="w14 w15 wp14">
+<w:hdr xmlns:wpc="http://schemas.microsoft.com/office/word/2010/wordprocessingCanvas" xmlns:mc="http://schemas.openxmlformats.org/markup-compatibility/2006" xmlns:o="urn:schemas-microsoft-com:office:office" xmlns:r="http://schemas.openxmlformats.org/officeDocument/2006/relationships" xmlns:m="http://schemas.openxmlformats.org/officeDocument/2006/math" xmlns:v="urn:schemas-microsoft-com:vml" xmlns:wp14="http://schemas.microsoft.com/office/word/2010/wordprocessingDrawing" xmlns:wp="http://schemas.openxmlformats.org/drawingml/2006/wordprocessingDrawing" xmlns:w10="urn:schemas-microsoft-com:office:word" xmlns:w="http://schemas.openxmlformats.org/wordprocessingml/2006/main" xmlns:w14="http://schemas.microsoft.com/office/word/2010/wordml" xmlns:wpg="http://schemas.microsoft.com/office/word/2010/wordprocessingGroup" xmlns:wpi="http://schemas.microsoft.com/office/word/2010/wordprocessingInk" xmlns:wne="http://schemas.microsoft.com/office/word/2006/wordml" xmlns:wps="http://schemas.microsoft.com/office/word/2010/wordprocessingShape" mc:Ignorable="w14 wp14">
   <w:tbl>
     <w:tblPr>
       <w:tblW w:w="0" w:type="auto"/>
@@ -3163,7 +3165,7 @@
 </file>
 
 <file path=word/numbering.xml><?xml version="1.0" encoding="utf-8"?>
-<w:numbering xmlns:wpc="http://schemas.microsoft.com/office/word/2010/wordprocessingCanvas" xmlns:mc="http://schemas.openxmlformats.org/markup-compatibility/2006" xmlns:o="urn:schemas-microsoft-com:office:office" xmlns:r="http://schemas.openxmlformats.org/officeDocument/2006/relationships" xmlns:m="http://schemas.openxmlformats.org/officeDocument/2006/math" xmlns:v="urn:schemas-microsoft-com:vml" xmlns:wp14="http://schemas.microsoft.com/office/word/2010/wordprocessingDrawing" xmlns:wp="http://schemas.openxmlformats.org/drawingml/2006/wordprocessingDrawing" xmlns:w10="urn:schemas-microsoft-com:office:word" xmlns:w="http://schemas.openxmlformats.org/wordprocessingml/2006/main" xmlns:w14="http://schemas.microsoft.com/office/word/2010/wordml" xmlns:w15="http://schemas.microsoft.com/office/word/2012/wordml" xmlns:wpg="http://schemas.microsoft.com/office/word/2010/wordprocessingGroup" xmlns:wpi="http://schemas.microsoft.com/office/word/2010/wordprocessingInk" xmlns:wne="http://schemas.microsoft.com/office/word/2006/wordml" xmlns:wps="http://schemas.microsoft.com/office/word/2010/wordprocessingShape" mc:Ignorable="w14 w15 wp14">
+<w:numbering xmlns:wpc="http://schemas.microsoft.com/office/word/2010/wordprocessingCanvas" xmlns:mc="http://schemas.openxmlformats.org/markup-compatibility/2006" xmlns:o="urn:schemas-microsoft-com:office:office" xmlns:r="http://schemas.openxmlformats.org/officeDocument/2006/relationships" xmlns:m="http://schemas.openxmlformats.org/officeDocument/2006/math" xmlns:v="urn:schemas-microsoft-com:vml" xmlns:wp14="http://schemas.microsoft.com/office/word/2010/wordprocessingDrawing" xmlns:wp="http://schemas.openxmlformats.org/drawingml/2006/wordprocessingDrawing" xmlns:w10="urn:schemas-microsoft-com:office:word" xmlns:w="http://schemas.openxmlformats.org/wordprocessingml/2006/main" xmlns:w14="http://schemas.microsoft.com/office/word/2010/wordml" xmlns:wpg="http://schemas.microsoft.com/office/word/2010/wordprocessingGroup" xmlns:wpi="http://schemas.microsoft.com/office/word/2010/wordprocessingInk" xmlns:wne="http://schemas.microsoft.com/office/word/2006/wordml" xmlns:wps="http://schemas.microsoft.com/office/word/2010/wordprocessingShape" mc:Ignorable="w14 wp14">
   <w:abstractNum w:abstractNumId="0">
     <w:nsid w:val="FFFFFFFB"/>
     <w:multiLevelType w:val="multilevel"/>
@@ -5921,7 +5923,7 @@
 </file>
 
 <file path=word/styles.xml><?xml version="1.0" encoding="utf-8"?>
-<w:styles xmlns:mc="http://schemas.openxmlformats.org/markup-compatibility/2006" xmlns:r="http://schemas.openxmlformats.org/officeDocument/2006/relationships" xmlns:w="http://schemas.openxmlformats.org/wordprocessingml/2006/main" xmlns:w14="http://schemas.microsoft.com/office/word/2010/wordml" xmlns:w15="http://schemas.microsoft.com/office/word/2012/wordml" mc:Ignorable="w14 w15">
+<w:styles xmlns:mc="http://schemas.openxmlformats.org/markup-compatibility/2006" xmlns:r="http://schemas.openxmlformats.org/officeDocument/2006/relationships" xmlns:w="http://schemas.openxmlformats.org/wordprocessingml/2006/main" xmlns:w14="http://schemas.microsoft.com/office/word/2010/wordml" mc:Ignorable="w14">
   <w:docDefaults>
     <w:rPrDefault>
       <w:rPr>
@@ -5931,378 +5933,145 @@
     </w:rPrDefault>
     <w:pPrDefault/>
   </w:docDefaults>
-  <w:latentStyles w:defLockedState="0" w:defUIPriority="99" w:defSemiHidden="0" w:defUnhideWhenUsed="0" w:defQFormat="0" w:count="371">
-    <w:lsdException w:name="Normal" w:uiPriority="0" w:qFormat="1"/>
-    <w:lsdException w:name="heading 1" w:uiPriority="0" w:qFormat="1"/>
-    <w:lsdException w:name="heading 2" w:uiPriority="0" w:qFormat="1"/>
-    <w:lsdException w:name="heading 3" w:uiPriority="9" w:qFormat="1"/>
-    <w:lsdException w:name="heading 4" w:uiPriority="9" w:qFormat="1"/>
-    <w:lsdException w:name="heading 5" w:uiPriority="9" w:qFormat="1"/>
-    <w:lsdException w:name="heading 6" w:uiPriority="9" w:qFormat="1"/>
-    <w:lsdException w:name="heading 7" w:uiPriority="9" w:qFormat="1"/>
-    <w:lsdException w:name="heading 8" w:uiPriority="9" w:qFormat="1"/>
-    <w:lsdException w:name="heading 9" w:uiPriority="9" w:qFormat="1"/>
-    <w:lsdException w:name="index 1" w:semiHidden="1" w:unhideWhenUsed="1"/>
-    <w:lsdException w:name="index 2" w:semiHidden="1" w:unhideWhenUsed="1"/>
-    <w:lsdException w:name="index 3" w:semiHidden="1" w:unhideWhenUsed="1"/>
-    <w:lsdException w:name="index 4" w:semiHidden="1" w:unhideWhenUsed="1"/>
-    <w:lsdException w:name="index 5" w:semiHidden="1" w:unhideWhenUsed="1"/>
-    <w:lsdException w:name="index 6" w:semiHidden="1" w:unhideWhenUsed="1"/>
-    <w:lsdException w:name="index 7" w:semiHidden="1" w:unhideWhenUsed="1"/>
-    <w:lsdException w:name="index 8" w:semiHidden="1" w:unhideWhenUsed="1"/>
-    <w:lsdException w:name="index 9" w:semiHidden="1" w:unhideWhenUsed="1"/>
-    <w:lsdException w:name="toc 1" w:semiHidden="1" w:uiPriority="39" w:unhideWhenUsed="1"/>
-    <w:lsdException w:name="toc 2" w:semiHidden="1" w:uiPriority="39" w:unhideWhenUsed="1"/>
-    <w:lsdException w:name="toc 3" w:semiHidden="1" w:uiPriority="39" w:unhideWhenUsed="1"/>
-    <w:lsdException w:name="toc 4" w:semiHidden="1" w:uiPriority="39" w:unhideWhenUsed="1"/>
-    <w:lsdException w:name="toc 5" w:semiHidden="1" w:uiPriority="39" w:unhideWhenUsed="1"/>
-    <w:lsdException w:name="toc 6" w:semiHidden="1" w:uiPriority="39" w:unhideWhenUsed="1"/>
-    <w:lsdException w:name="toc 7" w:semiHidden="1" w:uiPriority="39" w:unhideWhenUsed="1"/>
-    <w:lsdException w:name="toc 8" w:semiHidden="1" w:uiPriority="39" w:unhideWhenUsed="1"/>
-    <w:lsdException w:name="toc 9" w:semiHidden="1" w:uiPriority="39" w:unhideWhenUsed="1"/>
-    <w:lsdException w:name="Normal Indent" w:semiHidden="1" w:unhideWhenUsed="1"/>
-    <w:lsdException w:name="footnote text" w:semiHidden="1" w:unhideWhenUsed="1"/>
-    <w:lsdException w:name="annotation text" w:semiHidden="1" w:unhideWhenUsed="1"/>
-    <w:lsdException w:name="header" w:semiHidden="1" w:unhideWhenUsed="1"/>
-    <w:lsdException w:name="footer" w:semiHidden="1" w:unhideWhenUsed="1"/>
-    <w:lsdException w:name="index heading" w:semiHidden="1" w:unhideWhenUsed="1"/>
-    <w:lsdException w:name="caption" w:semiHidden="1" w:uiPriority="35" w:unhideWhenUsed="1" w:qFormat="1"/>
-    <w:lsdException w:name="table of figures" w:semiHidden="1" w:unhideWhenUsed="1"/>
-    <w:lsdException w:name="envelope address" w:semiHidden="1" w:unhideWhenUsed="1"/>
-    <w:lsdException w:name="envelope return" w:semiHidden="1" w:unhideWhenUsed="1"/>
-    <w:lsdException w:name="footnote reference" w:semiHidden="1" w:unhideWhenUsed="1"/>
-    <w:lsdException w:name="annotation reference" w:semiHidden="1" w:unhideWhenUsed="1"/>
-    <w:lsdException w:name="line number" w:semiHidden="1" w:unhideWhenUsed="1"/>
-    <w:lsdException w:name="page number" w:semiHidden="1" w:unhideWhenUsed="1"/>
-    <w:lsdException w:name="endnote reference" w:semiHidden="1" w:unhideWhenUsed="1"/>
-    <w:lsdException w:name="endnote text" w:semiHidden="1" w:unhideWhenUsed="1"/>
-    <w:lsdException w:name="table of authorities" w:semiHidden="1" w:unhideWhenUsed="1"/>
-    <w:lsdException w:name="macro" w:semiHidden="1" w:unhideWhenUsed="1"/>
-    <w:lsdException w:name="toa heading" w:semiHidden="1" w:unhideWhenUsed="1"/>
-    <w:lsdException w:name="List" w:semiHidden="1" w:unhideWhenUsed="1"/>
-    <w:lsdException w:name="List Bullet" w:semiHidden="1" w:unhideWhenUsed="1"/>
-    <w:lsdException w:name="List Number" w:semiHidden="1" w:unhideWhenUsed="1"/>
-    <w:lsdException w:name="List 2" w:semiHidden="1" w:unhideWhenUsed="1"/>
-    <w:lsdException w:name="List 3" w:semiHidden="1" w:unhideWhenUsed="1"/>
-    <w:lsdException w:name="List 4" w:semiHidden="1" w:unhideWhenUsed="1"/>
-    <w:lsdException w:name="List 5" w:semiHidden="1" w:unhideWhenUsed="1"/>
-    <w:lsdException w:name="List Bullet 2" w:semiHidden="1" w:unhideWhenUsed="1"/>
-    <w:lsdException w:name="List Bullet 3" w:semiHidden="1" w:unhideWhenUsed="1"/>
-    <w:lsdException w:name="List Bullet 4" w:semiHidden="1" w:unhideWhenUsed="1"/>
-    <w:lsdException w:name="List Bullet 5" w:semiHidden="1" w:unhideWhenUsed="1"/>
-    <w:lsdException w:name="List Number 2" w:semiHidden="1" w:unhideWhenUsed="1"/>
-    <w:lsdException w:name="List Number 3" w:semiHidden="1" w:unhideWhenUsed="1"/>
-    <w:lsdException w:name="List Number 4" w:semiHidden="1" w:unhideWhenUsed="1"/>
-    <w:lsdException w:name="List Number 5" w:semiHidden="1" w:unhideWhenUsed="1"/>
-    <w:lsdException w:name="Title" w:uiPriority="10" w:qFormat="1"/>
-    <w:lsdException w:name="Closing" w:semiHidden="1" w:unhideWhenUsed="1"/>
-    <w:lsdException w:name="Signature" w:semiHidden="1" w:unhideWhenUsed="1"/>
-    <w:lsdException w:name="Default Paragraph Font" w:semiHidden="1" w:uiPriority="1" w:unhideWhenUsed="1"/>
-    <w:lsdException w:name="Body Text" w:semiHidden="1" w:uiPriority="0" w:unhideWhenUsed="1"/>
-    <w:lsdException w:name="Body Text Indent" w:semiHidden="1" w:unhideWhenUsed="1"/>
-    <w:lsdException w:name="List Continue" w:semiHidden="1" w:unhideWhenUsed="1"/>
-    <w:lsdException w:name="List Continue 2" w:semiHidden="1" w:unhideWhenUsed="1"/>
-    <w:lsdException w:name="List Continue 3" w:semiHidden="1" w:unhideWhenUsed="1"/>
-    <w:lsdException w:name="List Continue 4" w:semiHidden="1" w:unhideWhenUsed="1"/>
-    <w:lsdException w:name="List Continue 5" w:semiHidden="1" w:unhideWhenUsed="1"/>
-    <w:lsdException w:name="Message Header" w:semiHidden="1" w:unhideWhenUsed="1"/>
-    <w:lsdException w:name="Subtitle" w:uiPriority="11" w:qFormat="1"/>
-    <w:lsdException w:name="Salutation" w:semiHidden="1" w:unhideWhenUsed="1"/>
-    <w:lsdException w:name="Date" w:semiHidden="1" w:unhideWhenUsed="1"/>
-    <w:lsdException w:name="Body Text First Indent" w:semiHidden="1" w:unhideWhenUsed="1"/>
-    <w:lsdException w:name="Body Text First Indent 2" w:semiHidden="1" w:unhideWhenUsed="1"/>
-    <w:lsdException w:name="Note Heading" w:semiHidden="1" w:unhideWhenUsed="1"/>
-    <w:lsdException w:name="Body Text 2" w:semiHidden="1" w:unhideWhenUsed="1"/>
-    <w:lsdException w:name="Body Text 3" w:semiHidden="1" w:unhideWhenUsed="1"/>
-    <w:lsdException w:name="Body Text Indent 2" w:semiHidden="1" w:unhideWhenUsed="1"/>
-    <w:lsdException w:name="Body Text Indent 3" w:semiHidden="1" w:unhideWhenUsed="1"/>
-    <w:lsdException w:name="Block Text" w:semiHidden="1" w:unhideWhenUsed="1"/>
-    <w:lsdException w:name="Hyperlink" w:semiHidden="1" w:unhideWhenUsed="1"/>
-    <w:lsdException w:name="FollowedHyperlink" w:semiHidden="1" w:unhideWhenUsed="1"/>
-    <w:lsdException w:name="Strong" w:uiPriority="22" w:qFormat="1"/>
-    <w:lsdException w:name="Emphasis" w:uiPriority="20" w:qFormat="1"/>
-    <w:lsdException w:name="Document Map" w:semiHidden="1" w:unhideWhenUsed="1"/>
-    <w:lsdException w:name="Plain Text" w:semiHidden="1" w:unhideWhenUsed="1"/>
-    <w:lsdException w:name="E-mail Signature" w:semiHidden="1" w:unhideWhenUsed="1"/>
-    <w:lsdException w:name="HTML Top of Form" w:semiHidden="1" w:unhideWhenUsed="1"/>
-    <w:lsdException w:name="HTML Bottom of Form" w:semiHidden="1" w:unhideWhenUsed="1"/>
-    <w:lsdException w:name="Normal (Web)" w:semiHidden="1" w:unhideWhenUsed="1"/>
-    <w:lsdException w:name="HTML Acronym" w:semiHidden="1" w:unhideWhenUsed="1"/>
-    <w:lsdException w:name="HTML Address" w:semiHidden="1" w:unhideWhenUsed="1"/>
-    <w:lsdException w:name="HTML Cite" w:semiHidden="1" w:unhideWhenUsed="1"/>
-    <w:lsdException w:name="HTML Code" w:semiHidden="1" w:unhideWhenUsed="1"/>
-    <w:lsdException w:name="HTML Definition" w:semiHidden="1" w:unhideWhenUsed="1"/>
-    <w:lsdException w:name="HTML Keyboard" w:semiHidden="1" w:unhideWhenUsed="1"/>
-    <w:lsdException w:name="HTML Preformatted" w:semiHidden="1" w:unhideWhenUsed="1"/>
-    <w:lsdException w:name="HTML Sample" w:semiHidden="1" w:unhideWhenUsed="1"/>
-    <w:lsdException w:name="HTML Typewriter" w:semiHidden="1" w:unhideWhenUsed="1"/>
-    <w:lsdException w:name="HTML Variable" w:semiHidden="1" w:unhideWhenUsed="1"/>
-    <w:lsdException w:name="Normal Table" w:semiHidden="1" w:unhideWhenUsed="1"/>
-    <w:lsdException w:name="annotation subject" w:semiHidden="1" w:unhideWhenUsed="1"/>
-    <w:lsdException w:name="No List" w:semiHidden="1" w:unhideWhenUsed="1"/>
-    <w:lsdException w:name="Outline List 1" w:semiHidden="1" w:unhideWhenUsed="1"/>
-    <w:lsdException w:name="Outline List 2" w:semiHidden="1" w:unhideWhenUsed="1"/>
-    <w:lsdException w:name="Outline List 3" w:semiHidden="1" w:unhideWhenUsed="1"/>
-    <w:lsdException w:name="Table Simple 1" w:semiHidden="1" w:unhideWhenUsed="1"/>
-    <w:lsdException w:name="Table Simple 2" w:semiHidden="1" w:unhideWhenUsed="1"/>
-    <w:lsdException w:name="Table Simple 3" w:semiHidden="1" w:unhideWhenUsed="1"/>
-    <w:lsdException w:name="Table Classic 1" w:semiHidden="1" w:unhideWhenUsed="1"/>
-    <w:lsdException w:name="Table Classic 2" w:semiHidden="1" w:unhideWhenUsed="1"/>
-    <w:lsdException w:name="Table Classic 3" w:semiHidden="1" w:unhideWhenUsed="1"/>
-    <w:lsdException w:name="Table Classic 4" w:semiHidden="1" w:unhideWhenUsed="1"/>
-    <w:lsdException w:name="Table Colorful 1" w:semiHidden="1" w:unhideWhenUsed="1"/>
-    <w:lsdException w:name="Table Colorful 2" w:semiHidden="1" w:unhideWhenUsed="1"/>
-    <w:lsdException w:name="Table Colorful 3" w:semiHidden="1" w:unhideWhenUsed="1"/>
-    <w:lsdException w:name="Table Columns 1" w:semiHidden="1" w:unhideWhenUsed="1"/>
-    <w:lsdException w:name="Table Columns 2" w:semiHidden="1" w:unhideWhenUsed="1"/>
-    <w:lsdException w:name="Table Columns 3" w:semiHidden="1" w:unhideWhenUsed="1"/>
-    <w:lsdException w:name="Table Columns 4" w:semiHidden="1" w:unhideWhenUsed="1"/>
-    <w:lsdException w:name="Table Columns 5" w:semiHidden="1" w:unhideWhenUsed="1"/>
-    <w:lsdException w:name="Table Grid 1" w:semiHidden="1" w:unhideWhenUsed="1"/>
-    <w:lsdException w:name="Table Grid 2" w:semiHidden="1" w:unhideWhenUsed="1"/>
-    <w:lsdException w:name="Table Grid 3" w:semiHidden="1" w:unhideWhenUsed="1"/>
-    <w:lsdException w:name="Table Grid 4" w:semiHidden="1" w:unhideWhenUsed="1"/>
-    <w:lsdException w:name="Table Grid 5" w:semiHidden="1" w:unhideWhenUsed="1"/>
-    <w:lsdException w:name="Table Grid 6" w:semiHidden="1" w:unhideWhenUsed="1"/>
-    <w:lsdException w:name="Table Grid 7" w:semiHidden="1" w:unhideWhenUsed="1"/>
-    <w:lsdException w:name="Table Grid 8" w:semiHidden="1" w:unhideWhenUsed="1"/>
-    <w:lsdException w:name="Table List 1" w:semiHidden="1" w:unhideWhenUsed="1"/>
-    <w:lsdException w:name="Table List 2" w:semiHidden="1" w:unhideWhenUsed="1"/>
-    <w:lsdException w:name="Table List 3" w:semiHidden="1" w:unhideWhenUsed="1"/>
-    <w:lsdException w:name="Table List 4" w:semiHidden="1" w:unhideWhenUsed="1"/>
-    <w:lsdException w:name="Table List 5" w:semiHidden="1" w:unhideWhenUsed="1"/>
-    <w:lsdException w:name="Table List 6" w:semiHidden="1" w:unhideWhenUsed="1"/>
-    <w:lsdException w:name="Table List 7" w:semiHidden="1" w:unhideWhenUsed="1"/>
-    <w:lsdException w:name="Table List 8" w:semiHidden="1" w:unhideWhenUsed="1"/>
-    <w:lsdException w:name="Table 3D effects 1" w:semiHidden="1" w:unhideWhenUsed="1"/>
-    <w:lsdException w:name="Table 3D effects 2" w:semiHidden="1" w:unhideWhenUsed="1"/>
-    <w:lsdException w:name="Table 3D effects 3" w:semiHidden="1" w:unhideWhenUsed="1"/>
-    <w:lsdException w:name="Table Contemporary" w:semiHidden="1" w:unhideWhenUsed="1"/>
-    <w:lsdException w:name="Table Elegant" w:semiHidden="1" w:unhideWhenUsed="1"/>
-    <w:lsdException w:name="Table Professional" w:semiHidden="1" w:unhideWhenUsed="1"/>
-    <w:lsdException w:name="Table Subtle 1" w:semiHidden="1" w:unhideWhenUsed="1"/>
-    <w:lsdException w:name="Table Subtle 2" w:semiHidden="1" w:unhideWhenUsed="1"/>
-    <w:lsdException w:name="Table Web 1" w:semiHidden="1" w:unhideWhenUsed="1"/>
-    <w:lsdException w:name="Table Web 2" w:semiHidden="1" w:unhideWhenUsed="1"/>
-    <w:lsdException w:name="Table Web 3" w:semiHidden="1" w:unhideWhenUsed="1"/>
-    <w:lsdException w:name="Balloon Text" w:semiHidden="1" w:unhideWhenUsed="1"/>
-    <w:lsdException w:name="Table Grid" w:uiPriority="59"/>
-    <w:lsdException w:name="Table Theme" w:semiHidden="1" w:unhideWhenUsed="1"/>
-    <w:lsdException w:name="Placeholder Text" w:semiHidden="1"/>
-    <w:lsdException w:name="No Spacing" w:uiPriority="1" w:qFormat="1"/>
-    <w:lsdException w:name="Light Shading" w:uiPriority="60"/>
-    <w:lsdException w:name="Light List" w:uiPriority="61"/>
-    <w:lsdException w:name="Light Grid" w:uiPriority="62"/>
-    <w:lsdException w:name="Medium Shading 1" w:uiPriority="63"/>
-    <w:lsdException w:name="Medium Shading 2" w:uiPriority="64"/>
-    <w:lsdException w:name="Medium List 1" w:uiPriority="65"/>
-    <w:lsdException w:name="Medium List 2" w:uiPriority="66"/>
-    <w:lsdException w:name="Medium Grid 1" w:uiPriority="67"/>
-    <w:lsdException w:name="Medium Grid 2" w:uiPriority="68"/>
-    <w:lsdException w:name="Medium Grid 3" w:uiPriority="69"/>
-    <w:lsdException w:name="Dark List" w:uiPriority="70"/>
-    <w:lsdException w:name="Colorful Shading" w:uiPriority="71"/>
-    <w:lsdException w:name="Colorful List" w:uiPriority="72"/>
-    <w:lsdException w:name="Colorful Grid" w:uiPriority="73"/>
-    <w:lsdException w:name="Light Shading Accent 1" w:uiPriority="60"/>
-    <w:lsdException w:name="Light List Accent 1" w:uiPriority="61"/>
-    <w:lsdException w:name="Light Grid Accent 1" w:uiPriority="62"/>
-    <w:lsdException w:name="Medium Shading 1 Accent 1" w:uiPriority="63"/>
-    <w:lsdException w:name="Medium Shading 2 Accent 1" w:uiPriority="64"/>
-    <w:lsdException w:name="Medium List 1 Accent 1" w:uiPriority="65"/>
-    <w:lsdException w:name="Revision" w:semiHidden="1"/>
-    <w:lsdException w:name="List Paragraph" w:uiPriority="34" w:qFormat="1"/>
-    <w:lsdException w:name="Quote" w:uiPriority="29" w:qFormat="1"/>
-    <w:lsdException w:name="Intense Quote" w:uiPriority="30" w:qFormat="1"/>
-    <w:lsdException w:name="Medium List 2 Accent 1" w:uiPriority="66"/>
-    <w:lsdException w:name="Medium Grid 1 Accent 1" w:uiPriority="67"/>
-    <w:lsdException w:name="Medium Grid 2 Accent 1" w:uiPriority="68"/>
-    <w:lsdException w:name="Medium Grid 3 Accent 1" w:uiPriority="69"/>
-    <w:lsdException w:name="Dark List Accent 1" w:uiPriority="70"/>
-    <w:lsdException w:name="Colorful Shading Accent 1" w:uiPriority="71"/>
-    <w:lsdException w:name="Colorful List Accent 1" w:uiPriority="72"/>
-    <w:lsdException w:name="Colorful Grid Accent 1" w:uiPriority="73"/>
-    <w:lsdException w:name="Light Shading Accent 2" w:uiPriority="60"/>
-    <w:lsdException w:name="Light List Accent 2" w:uiPriority="61"/>
-    <w:lsdException w:name="Light Grid Accent 2" w:uiPriority="62"/>
-    <w:lsdException w:name="Medium Shading 1 Accent 2" w:uiPriority="63"/>
-    <w:lsdException w:name="Medium Shading 2 Accent 2" w:uiPriority="64"/>
-    <w:lsdException w:name="Medium List 1 Accent 2" w:uiPriority="65"/>
-    <w:lsdException w:name="Medium List 2 Accent 2" w:uiPriority="66"/>
-    <w:lsdException w:name="Medium Grid 1 Accent 2" w:uiPriority="67"/>
-    <w:lsdException w:name="Medium Grid 2 Accent 2" w:uiPriority="68"/>
-    <w:lsdException w:name="Medium Grid 3 Accent 2" w:uiPriority="69"/>
-    <w:lsdException w:name="Dark List Accent 2" w:uiPriority="70"/>
-    <w:lsdException w:name="Colorful Shading Accent 2" w:uiPriority="71"/>
-    <w:lsdException w:name="Colorful List Accent 2" w:uiPriority="72"/>
-    <w:lsdException w:name="Colorful Grid Accent 2" w:uiPriority="73"/>
-    <w:lsdException w:name="Light Shading Accent 3" w:uiPriority="60"/>
-    <w:lsdException w:name="Light List Accent 3" w:uiPriority="61"/>
-    <w:lsdException w:name="Light Grid Accent 3" w:uiPriority="62"/>
-    <w:lsdException w:name="Medium Shading 1 Accent 3" w:uiPriority="63"/>
-    <w:lsdException w:name="Medium Shading 2 Accent 3" w:uiPriority="64"/>
-    <w:lsdException w:name="Medium List 1 Accent 3" w:uiPriority="65"/>
-    <w:lsdException w:name="Medium List 2 Accent 3" w:uiPriority="66"/>
-    <w:lsdException w:name="Medium Grid 1 Accent 3" w:uiPriority="67"/>
-    <w:lsdException w:name="Medium Grid 2 Accent 3" w:uiPriority="68"/>
-    <w:lsdException w:name="Medium Grid 3 Accent 3" w:uiPriority="69"/>
-    <w:lsdException w:name="Dark List Accent 3" w:uiPriority="70"/>
-    <w:lsdException w:name="Colorful Shading Accent 3" w:uiPriority="71"/>
-    <w:lsdException w:name="Colorful List Accent 3" w:uiPriority="72"/>
-    <w:lsdException w:name="Colorful Grid Accent 3" w:uiPriority="73"/>
-    <w:lsdException w:name="Light Shading Accent 4" w:uiPriority="60"/>
-    <w:lsdException w:name="Light List Accent 4" w:uiPriority="61"/>
-    <w:lsdException w:name="Light Grid Accent 4" w:uiPriority="62"/>
-    <w:lsdException w:name="Medium Shading 1 Accent 4" w:uiPriority="63"/>
-    <w:lsdException w:name="Medium Shading 2 Accent 4" w:uiPriority="64"/>
-    <w:lsdException w:name="Medium List 1 Accent 4" w:uiPriority="65"/>
-    <w:lsdException w:name="Medium List 2 Accent 4" w:uiPriority="66"/>
-    <w:lsdException w:name="Medium Grid 1 Accent 4" w:uiPriority="67"/>
-    <w:lsdException w:name="Medium Grid 2 Accent 4" w:uiPriority="68"/>
-    <w:lsdException w:name="Medium Grid 3 Accent 4" w:uiPriority="69"/>
-    <w:lsdException w:name="Dark List Accent 4" w:uiPriority="70"/>
-    <w:lsdException w:name="Colorful Shading Accent 4" w:uiPriority="71"/>
-    <w:lsdException w:name="Colorful List Accent 4" w:uiPriority="72"/>
-    <w:lsdException w:name="Colorful Grid Accent 4" w:uiPriority="73"/>
-    <w:lsdException w:name="Light Shading Accent 5" w:uiPriority="60"/>
-    <w:lsdException w:name="Light List Accent 5" w:uiPriority="61"/>
-    <w:lsdException w:name="Light Grid Accent 5" w:uiPriority="62"/>
-    <w:lsdException w:name="Medium Shading 1 Accent 5" w:uiPriority="63"/>
-    <w:lsdException w:name="Medium Shading 2 Accent 5" w:uiPriority="64"/>
-    <w:lsdException w:name="Medium List 1 Accent 5" w:uiPriority="65"/>
-    <w:lsdException w:name="Medium List 2 Accent 5" w:uiPriority="66"/>
-    <w:lsdException w:name="Medium Grid 1 Accent 5" w:uiPriority="67"/>
-    <w:lsdException w:name="Medium Grid 2 Accent 5" w:uiPriority="68"/>
-    <w:lsdException w:name="Medium Grid 3 Accent 5" w:uiPriority="69"/>
-    <w:lsdException w:name="Dark List Accent 5" w:uiPriority="70"/>
-    <w:lsdException w:name="Colorful Shading Accent 5" w:uiPriority="71"/>
-    <w:lsdException w:name="Colorful List Accent 5" w:uiPriority="72"/>
-    <w:lsdException w:name="Colorful Grid Accent 5" w:uiPriority="73"/>
-    <w:lsdException w:name="Light Shading Accent 6" w:uiPriority="60"/>
-    <w:lsdException w:name="Light List Accent 6" w:uiPriority="61"/>
-    <w:lsdException w:name="Light Grid Accent 6" w:uiPriority="62"/>
-    <w:lsdException w:name="Medium Shading 1 Accent 6" w:uiPriority="63"/>
-    <w:lsdException w:name="Medium Shading 2 Accent 6" w:uiPriority="64"/>
-    <w:lsdException w:name="Medium List 1 Accent 6" w:uiPriority="65"/>
-    <w:lsdException w:name="Medium List 2 Accent 6" w:uiPriority="66"/>
-    <w:lsdException w:name="Medium Grid 1 Accent 6" w:uiPriority="67"/>
-    <w:lsdException w:name="Medium Grid 2 Accent 6" w:uiPriority="68"/>
-    <w:lsdException w:name="Medium Grid 3 Accent 6" w:uiPriority="69"/>
-    <w:lsdException w:name="Dark List Accent 6" w:uiPriority="70"/>
-    <w:lsdException w:name="Colorful Shading Accent 6" w:uiPriority="71"/>
-    <w:lsdException w:name="Colorful List Accent 6" w:uiPriority="72"/>
-    <w:lsdException w:name="Colorful Grid Accent 6" w:uiPriority="73"/>
-    <w:lsdException w:name="Subtle Emphasis" w:uiPriority="19" w:qFormat="1"/>
-    <w:lsdException w:name="Intense Emphasis" w:uiPriority="21" w:qFormat="1"/>
-    <w:lsdException w:name="Subtle Reference" w:uiPriority="31" w:qFormat="1"/>
-    <w:lsdException w:name="Intense Reference" w:uiPriority="32" w:qFormat="1"/>
-    <w:lsdException w:name="Book Title" w:uiPriority="33" w:qFormat="1"/>
-    <w:lsdException w:name="Bibliography" w:semiHidden="1" w:uiPriority="37" w:unhideWhenUsed="1"/>
-    <w:lsdException w:name="TOC Heading" w:semiHidden="1" w:uiPriority="39" w:unhideWhenUsed="1" w:qFormat="1"/>
-    <w:lsdException w:name="Plain Table 1" w:uiPriority="41"/>
-    <w:lsdException w:name="Plain Table 2" w:uiPriority="42"/>
-    <w:lsdException w:name="Plain Table 3" w:uiPriority="43"/>
-    <w:lsdException w:name="Plain Table 4" w:uiPriority="44"/>
-    <w:lsdException w:name="Plain Table 5" w:uiPriority="45"/>
-    <w:lsdException w:name="Grid Table Light" w:uiPriority="40"/>
-    <w:lsdException w:name="Grid Table 1 Light" w:uiPriority="46"/>
-    <w:lsdException w:name="Grid Table 2" w:uiPriority="47"/>
-    <w:lsdException w:name="Grid Table 3" w:uiPriority="48"/>
-    <w:lsdException w:name="Grid Table 4" w:uiPriority="49"/>
-    <w:lsdException w:name="Grid Table 5 Dark" w:uiPriority="50"/>
-    <w:lsdException w:name="Grid Table 6 Colorful" w:uiPriority="51"/>
-    <w:lsdException w:name="Grid Table 7 Colorful" w:uiPriority="52"/>
-    <w:lsdException w:name="Grid Table 1 Light Accent 1" w:uiPriority="46"/>
-    <w:lsdException w:name="Grid Table 2 Accent 1" w:uiPriority="47"/>
-    <w:lsdException w:name="Grid Table 3 Accent 1" w:uiPriority="48"/>
-    <w:lsdException w:name="Grid Table 4 Accent 1" w:uiPriority="49"/>
-    <w:lsdException w:name="Grid Table 5 Dark Accent 1" w:uiPriority="50"/>
-    <w:lsdException w:name="Grid Table 6 Colorful Accent 1" w:uiPriority="51"/>
-    <w:lsdException w:name="Grid Table 7 Colorful Accent 1" w:uiPriority="52"/>
-    <w:lsdException w:name="Grid Table 1 Light Accent 2" w:uiPriority="46"/>
-    <w:lsdException w:name="Grid Table 2 Accent 2" w:uiPriority="47"/>
-    <w:lsdException w:name="Grid Table 3 Accent 2" w:uiPriority="48"/>
-    <w:lsdException w:name="Grid Table 4 Accent 2" w:uiPriority="49"/>
-    <w:lsdException w:name="Grid Table 5 Dark Accent 2" w:uiPriority="50"/>
-    <w:lsdException w:name="Grid Table 6 Colorful Accent 2" w:uiPriority="51"/>
-    <w:lsdException w:name="Grid Table 7 Colorful Accent 2" w:uiPriority="52"/>
-    <w:lsdException w:name="Grid Table 1 Light Accent 3" w:uiPriority="46"/>
-    <w:lsdException w:name="Grid Table 2 Accent 3" w:uiPriority="47"/>
-    <w:lsdException w:name="Grid Table 3 Accent 3" w:uiPriority="48"/>
-    <w:lsdException w:name="Grid Table 4 Accent 3" w:uiPriority="49"/>
-    <w:lsdException w:name="Grid Table 5 Dark Accent 3" w:uiPriority="50"/>
-    <w:lsdException w:name="Grid Table 6 Colorful Accent 3" w:uiPriority="51"/>
-    <w:lsdException w:name="Grid Table 7 Colorful Accent 3" w:uiPriority="52"/>
-    <w:lsdException w:name="Grid Table 1 Light Accent 4" w:uiPriority="46"/>
-    <w:lsdException w:name="Grid Table 2 Accent 4" w:uiPriority="47"/>
-    <w:lsdException w:name="Grid Table 3 Accent 4" w:uiPriority="48"/>
-    <w:lsdException w:name="Grid Table 4 Accent 4" w:uiPriority="49"/>
-    <w:lsdException w:name="Grid Table 5 Dark Accent 4" w:uiPriority="50"/>
-    <w:lsdException w:name="Grid Table 6 Colorful Accent 4" w:uiPriority="51"/>
-    <w:lsdException w:name="Grid Table 7 Colorful Accent 4" w:uiPriority="52"/>
-    <w:lsdException w:name="Grid Table 1 Light Accent 5" w:uiPriority="46"/>
-    <w:lsdException w:name="Grid Table 2 Accent 5" w:uiPriority="47"/>
-    <w:lsdException w:name="Grid Table 3 Accent 5" w:uiPriority="48"/>
-    <w:lsdException w:name="Grid Table 4 Accent 5" w:uiPriority="49"/>
-    <w:lsdException w:name="Grid Table 5 Dark Accent 5" w:uiPriority="50"/>
-    <w:lsdException w:name="Grid Table 6 Colorful Accent 5" w:uiPriority="51"/>
-    <w:lsdException w:name="Grid Table 7 Colorful Accent 5" w:uiPriority="52"/>
-    <w:lsdException w:name="Grid Table 1 Light Accent 6" w:uiPriority="46"/>
-    <w:lsdException w:name="Grid Table 2 Accent 6" w:uiPriority="47"/>
-    <w:lsdException w:name="Grid Table 3 Accent 6" w:uiPriority="48"/>
-    <w:lsdException w:name="Grid Table 4 Accent 6" w:uiPriority="49"/>
-    <w:lsdException w:name="Grid Table 5 Dark Accent 6" w:uiPriority="50"/>
-    <w:lsdException w:name="Grid Table 6 Colorful Accent 6" w:uiPriority="51"/>
-    <w:lsdException w:name="Grid Table 7 Colorful Accent 6" w:uiPriority="52"/>
-    <w:lsdException w:name="List Table 1 Light" w:uiPriority="46"/>
-    <w:lsdException w:name="List Table 2" w:uiPriority="47"/>
-    <w:lsdException w:name="List Table 3" w:uiPriority="48"/>
-    <w:lsdException w:name="List Table 4" w:uiPriority="49"/>
-    <w:lsdException w:name="List Table 5 Dark" w:uiPriority="50"/>
-    <w:lsdException w:name="List Table 6 Colorful" w:uiPriority="51"/>
-    <w:lsdException w:name="List Table 7 Colorful" w:uiPriority="52"/>
-    <w:lsdException w:name="List Table 1 Light Accent 1" w:uiPriority="46"/>
-    <w:lsdException w:name="List Table 2 Accent 1" w:uiPriority="47"/>
-    <w:lsdException w:name="List Table 3 Accent 1" w:uiPriority="48"/>
-    <w:lsdException w:name="List Table 4 Accent 1" w:uiPriority="49"/>
-    <w:lsdException w:name="List Table 5 Dark Accent 1" w:uiPriority="50"/>
-    <w:lsdException w:name="List Table 6 Colorful Accent 1" w:uiPriority="51"/>
-    <w:lsdException w:name="List Table 7 Colorful Accent 1" w:uiPriority="52"/>
-    <w:lsdException w:name="List Table 1 Light Accent 2" w:uiPriority="46"/>
-    <w:lsdException w:name="List Table 2 Accent 2" w:uiPriority="47"/>
-    <w:lsdException w:name="List Table 3 Accent 2" w:uiPriority="48"/>
-    <w:lsdException w:name="List Table 4 Accent 2" w:uiPriority="49"/>
-    <w:lsdException w:name="List Table 5 Dark Accent 2" w:uiPriority="50"/>
-    <w:lsdException w:name="List Table 6 Colorful Accent 2" w:uiPriority="51"/>
-    <w:lsdException w:name="List Table 7 Colorful Accent 2" w:uiPriority="52"/>
-    <w:lsdException w:name="List Table 1 Light Accent 3" w:uiPriority="46"/>
-    <w:lsdException w:name="List Table 2 Accent 3" w:uiPriority="47"/>
-    <w:lsdException w:name="List Table 3 Accent 3" w:uiPriority="48"/>
-    <w:lsdException w:name="List Table 4 Accent 3" w:uiPriority="49"/>
-    <w:lsdException w:name="List Table 5 Dark Accent 3" w:uiPriority="50"/>
-    <w:lsdException w:name="List Table 6 Colorful Accent 3" w:uiPriority="51"/>
-    <w:lsdException w:name="List Table 7 Colorful Accent 3" w:uiPriority="52"/>
-    <w:lsdException w:name="List Table 1 Light Accent 4" w:uiPriority="46"/>
-    <w:lsdException w:name="List Table 2 Accent 4" w:uiPriority="47"/>
-    <w:lsdException w:name="List Table 3 Accent 4" w:uiPriority="48"/>
-    <w:lsdException w:name="List Table 4 Accent 4" w:uiPriority="49"/>
-    <w:lsdException w:name="List Table 5 Dark Accent 4" w:uiPriority="50"/>
-    <w:lsdException w:name="List Table 6 Colorful Accent 4" w:uiPriority="51"/>
-    <w:lsdException w:name="List Table 7 Colorful Accent 4" w:uiPriority="52"/>
-    <w:lsdException w:name="List Table 1 Light Accent 5" w:uiPriority="46"/>
-    <w:lsdException w:name="List Table 2 Accent 5" w:uiPriority="47"/>
-    <w:lsdException w:name="List Table 3 Accent 5" w:uiPriority="48"/>
-    <w:lsdException w:name="List Table 4 Accent 5" w:uiPriority="49"/>
-    <w:lsdException w:name="List Table 5 Dark Accent 5" w:uiPriority="50"/>
-    <w:lsdException w:name="List Table 6 Colorful Accent 5" w:uiPriority="51"/>
-    <w:lsdException w:name="List Table 7 Colorful Accent 5" w:uiPriority="52"/>
-    <w:lsdException w:name="List Table 1 Light Accent 6" w:uiPriority="46"/>
-    <w:lsdException w:name="List Table 2 Accent 6" w:uiPriority="47"/>
-    <w:lsdException w:name="List Table 3 Accent 6" w:uiPriority="48"/>
-    <w:lsdException w:name="List Table 4 Accent 6" w:uiPriority="49"/>
-    <w:lsdException w:name="List Table 5 Dark Accent 6" w:uiPriority="50"/>
-    <w:lsdException w:name="List Table 6 Colorful Accent 6" w:uiPriority="51"/>
-    <w:lsdException w:name="List Table 7 Colorful Accent 6" w:uiPriority="52"/>
+  <w:latentStyles w:defLockedState="0" w:defUIPriority="99" w:defSemiHidden="1" w:defUnhideWhenUsed="1" w:defQFormat="0" w:count="267">
+    <w:lsdException w:name="Normal" w:semiHidden="0" w:uiPriority="0" w:unhideWhenUsed="0" w:qFormat="1"/>
+    <w:lsdException w:name="heading 1" w:semiHidden="0" w:uiPriority="0" w:unhideWhenUsed="0" w:qFormat="1"/>
+    <w:lsdException w:name="heading 2" w:semiHidden="0" w:uiPriority="0" w:unhideWhenUsed="0" w:qFormat="1"/>
+    <w:lsdException w:name="heading 3" w:semiHidden="0" w:uiPriority="9" w:unhideWhenUsed="0" w:qFormat="1"/>
+    <w:lsdException w:name="heading 4" w:semiHidden="0" w:uiPriority="9" w:unhideWhenUsed="0" w:qFormat="1"/>
+    <w:lsdException w:name="heading 5" w:semiHidden="0" w:uiPriority="9" w:unhideWhenUsed="0" w:qFormat="1"/>
+    <w:lsdException w:name="heading 6" w:semiHidden="0" w:uiPriority="9" w:unhideWhenUsed="0" w:qFormat="1"/>
+    <w:lsdException w:name="heading 7" w:semiHidden="0" w:uiPriority="9" w:unhideWhenUsed="0" w:qFormat="1"/>
+    <w:lsdException w:name="heading 8" w:semiHidden="0" w:uiPriority="9" w:unhideWhenUsed="0" w:qFormat="1"/>
+    <w:lsdException w:name="heading 9" w:semiHidden="0" w:uiPriority="9" w:unhideWhenUsed="0" w:qFormat="1"/>
+    <w:lsdException w:name="toc 1" w:uiPriority="39"/>
+    <w:lsdException w:name="toc 2" w:uiPriority="39"/>
+    <w:lsdException w:name="toc 3" w:uiPriority="39"/>
+    <w:lsdException w:name="toc 4" w:uiPriority="39"/>
+    <w:lsdException w:name="toc 5" w:uiPriority="39"/>
+    <w:lsdException w:name="toc 6" w:uiPriority="39"/>
+    <w:lsdException w:name="toc 7" w:uiPriority="39"/>
+    <w:lsdException w:name="toc 8" w:uiPriority="39"/>
+    <w:lsdException w:name="toc 9" w:uiPriority="39"/>
+    <w:lsdException w:name="caption" w:uiPriority="35" w:qFormat="1"/>
+    <w:lsdException w:name="Title" w:semiHidden="0" w:uiPriority="10" w:unhideWhenUsed="0" w:qFormat="1"/>
+    <w:lsdException w:name="Default Paragraph Font" w:uiPriority="1"/>
+    <w:lsdException w:name="Body Text" w:uiPriority="0"/>
+    <w:lsdException w:name="Subtitle" w:semiHidden="0" w:uiPriority="11" w:unhideWhenUsed="0" w:qFormat="1"/>
+    <w:lsdException w:name="Strong" w:semiHidden="0" w:uiPriority="22" w:unhideWhenUsed="0" w:qFormat="1"/>
+    <w:lsdException w:name="Emphasis" w:semiHidden="0" w:uiPriority="20" w:unhideWhenUsed="0" w:qFormat="1"/>
+    <w:lsdException w:name="Table Grid" w:semiHidden="0" w:uiPriority="59" w:unhideWhenUsed="0"/>
+    <w:lsdException w:name="Placeholder Text" w:unhideWhenUsed="0"/>
+    <w:lsdException w:name="No Spacing" w:semiHidden="0" w:uiPriority="1" w:unhideWhenUsed="0" w:qFormat="1"/>
+    <w:lsdException w:name="Light Shading" w:semiHidden="0" w:uiPriority="60" w:unhideWhenUsed="0"/>
+    <w:lsdException w:name="Light List" w:semiHidden="0" w:uiPriority="61" w:unhideWhenUsed="0"/>
+    <w:lsdException w:name="Light Grid" w:semiHidden="0" w:uiPriority="62" w:unhideWhenUsed="0"/>
+    <w:lsdException w:name="Medium Shading 1" w:semiHidden="0" w:uiPriority="63" w:unhideWhenUsed="0"/>
+    <w:lsdException w:name="Medium Shading 2" w:semiHidden="0" w:uiPriority="64" w:unhideWhenUsed="0"/>
+    <w:lsdException w:name="Medium List 1" w:semiHidden="0" w:uiPriority="65" w:unhideWhenUsed="0"/>
+    <w:lsdException w:name="Medium List 2" w:semiHidden="0" w:uiPriority="66" w:unhideWhenUsed="0"/>
+    <w:lsdException w:name="Medium Grid 1" w:semiHidden="0" w:uiPriority="67" w:unhideWhenUsed="0"/>
+    <w:lsdException w:name="Medium Grid 2" w:semiHidden="0" w:uiPriority="68" w:unhideWhenUsed="0"/>
+    <w:lsdException w:name="Medium Grid 3" w:semiHidden="0" w:uiPriority="69" w:unhideWhenUsed="0"/>
+    <w:lsdException w:name="Dark List" w:semiHidden="0" w:uiPriority="70" w:unhideWhenUsed="0"/>
+    <w:lsdException w:name="Colorful Shading" w:semiHidden="0" w:uiPriority="71" w:unhideWhenUsed="0"/>
+    <w:lsdException w:name="Colorful List" w:semiHidden="0" w:uiPriority="72" w:unhideWhenUsed="0"/>
+    <w:lsdException w:name="Colorful Grid" w:semiHidden="0" w:uiPriority="73" w:unhideWhenUsed="0"/>
+    <w:lsdException w:name="Light Shading Accent 1" w:semiHidden="0" w:uiPriority="60" w:unhideWhenUsed="0"/>
+    <w:lsdException w:name="Light List Accent 1" w:semiHidden="0" w:uiPriority="61" w:unhideWhenUsed="0"/>
+    <w:lsdException w:name="Light Grid Accent 1" w:semiHidden="0" w:uiPriority="62" w:unhideWhenUsed="0"/>
+    <w:lsdException w:name="Medium Shading 1 Accent 1" w:semiHidden="0" w:uiPriority="63" w:unhideWhenUsed="0"/>
+    <w:lsdException w:name="Medium Shading 2 Accent 1" w:semiHidden="0" w:uiPriority="64" w:unhideWhenUsed="0"/>
+    <w:lsdException w:name="Medium List 1 Accent 1" w:semiHidden="0" w:uiPriority="65" w:unhideWhenUsed="0"/>
+    <w:lsdException w:name="Revision" w:unhideWhenUsed="0"/>
+    <w:lsdException w:name="List Paragraph" w:semiHidden="0" w:uiPriority="34" w:unhideWhenUsed="0" w:qFormat="1"/>
+    <w:lsdException w:name="Quote" w:semiHidden="0" w:uiPriority="29" w:unhideWhenUsed="0" w:qFormat="1"/>
+    <w:lsdException w:name="Intense Quote" w:semiHidden="0" w:uiPriority="30" w:unhideWhenUsed="0" w:qFormat="1"/>
+    <w:lsdException w:name="Medium List 2 Accent 1" w:semiHidden="0" w:uiPriority="66" w:unhideWhenUsed="0"/>
+    <w:lsdException w:name="Medium Grid 1 Accent 1" w:semiHidden="0" w:uiPriority="67" w:unhideWhenUsed="0"/>
+    <w:lsdException w:name="Medium Grid 2 Accent 1" w:semiHidden="0" w:uiPriority="68" w:unhideWhenUsed="0"/>
+    <w:lsdException w:name="Medium Grid 3 Accent 1" w:semiHidden="0" w:uiPriority="69" w:unhideWhenUsed="0"/>
+    <w:lsdException w:name="Dark List Accent 1" w:semiHidden="0" w:uiPriority="70" w:unhideWhenUsed="0"/>
+    <w:lsdException w:name="Colorful Shading Accent 1" w:semiHidden="0" w:uiPriority="71" w:unhideWhenUsed="0"/>
+    <w:lsdException w:name="Colorful List Accent 1" w:semiHidden="0" w:uiPriority="72" w:unhideWhenUsed="0"/>
+    <w:lsdException w:name="Colorful Grid Accent 1" w:semiHidden="0" w:uiPriority="73" w:unhideWhenUsed="0"/>
+    <w:lsdException w:name="Light Shading Accent 2" w:semiHidden="0" w:uiPriority="60" w:unhideWhenUsed="0"/>
+    <w:lsdException w:name="Light List Accent 2" w:semiHidden="0" w:uiPriority="61" w:unhideWhenUsed="0"/>
+    <w:lsdException w:name="Light Grid Accent 2" w:semiHidden="0" w:uiPriority="62" w:unhideWhenUsed="0"/>
+    <w:lsdException w:name="Medium Shading 1 Accent 2" w:semiHidden="0" w:uiPriority="63" w:unhideWhenUsed="0"/>
+    <w:lsdException w:name="Medium Shading 2 Accent 2" w:semiHidden="0" w:uiPriority="64" w:unhideWhenUsed="0"/>
+    <w:lsdException w:name="Medium List 1 Accent 2" w:semiHidden="0" w:uiPriority="65" w:unhideWhenUsed="0"/>
+    <w:lsdException w:name="Medium List 2 Accent 2" w:semiHidden="0" w:uiPriority="66" w:unhideWhenUsed="0"/>
+    <w:lsdException w:name="Medium Grid 1 Accent 2" w:semiHidden="0" w:uiPriority="67" w:unhideWhenUsed="0"/>
+    <w:lsdException w:name="Medium Grid 2 Accent 2" w:semiHidden="0" w:uiPriority="68" w:unhideWhenUsed="0"/>
+    <w:lsdException w:name="Medium Grid 3 Accent 2" w:semiHidden="0" w:uiPriority="69" w:unhideWhenUsed="0"/>
+    <w:lsdException w:name="Dark List Accent 2" w:semiHidden="0" w:uiPriority="70" w:unhideWhenUsed="0"/>
+    <w:lsdException w:name="Colorful Shading Accent 2" w:semiHidden="0" w:uiPriority="71" w:unhideWhenUsed="0"/>
+    <w:lsdException w:name="Colorful List Accent 2" w:semiHidden="0" w:uiPriority="72" w:unhideWhenUsed="0"/>
+    <w:lsdException w:name="Colorful Grid Accent 2" w:semiHidden="0" w:uiPriority="73" w:unhideWhenUsed="0"/>
+    <w:lsdException w:name="Light Shading Accent 3" w:semiHidden="0" w:uiPriority="60" w:unhideWhenUsed="0"/>
+    <w:lsdException w:name="Light List Accent 3" w:semiHidden="0" w:uiPriority="61" w:unhideWhenUsed="0"/>
+    <w:lsdException w:name="Light Grid Accent 3" w:semiHidden="0" w:uiPriority="62" w:unhideWhenUsed="0"/>
+    <w:lsdException w:name="Medium Shading 1 Accent 3" w:semiHidden="0" w:uiPriority="63" w:unhideWhenUsed="0"/>
+    <w:lsdException w:name="Medium Shading 2 Accent 3" w:semiHidden="0" w:uiPriority="64" w:unhideWhenUsed="0"/>
+    <w:lsdException w:name="Medium List 1 Accent 3" w:semiHidden="0" w:uiPriority="65" w:unhideWhenUsed="0"/>
+    <w:lsdException w:name="Medium List 2 Accent 3" w:semiHidden="0" w:uiPriority="66" w:unhideWhenUsed="0"/>
+    <w:lsdException w:name="Medium Grid 1 Accent 3" w:semiHidden="0" w:uiPriority="67" w:unhideWhenUsed="0"/>
+    <w:lsdException w:name="Medium Grid 2 Accent 3" w:semiHidden="0" w:uiPriority="68" w:unhideWhenUsed="0"/>
+    <w:lsdException w:name="Medium Grid 3 Accent 3" w:semiHidden="0" w:uiPriority="69" w:unhideWhenUsed="0"/>
+    <w:lsdException w:name="Dark List Accent 3" w:semiHidden="0" w:uiPriority="70" w:unhideWhenUsed="0"/>
+    <w:lsdException w:name="Colorful Shading Accent 3" w:semiHidden="0" w:uiPriority="71" w:unhideWhenUsed="0"/>
+    <w:lsdException w:name="Colorful List Accent 3" w:semiHidden="0" w:uiPriority="72" w:unhideWhenUsed="0"/>
+    <w:lsdException w:name="Colorful Grid Accent 3" w:semiHidden="0" w:uiPriority="73" w:unhideWhenUsed="0"/>
+    <w:lsdException w:name="Light Shading Accent 4" w:semiHidden="0" w:uiPriority="60" w:unhideWhenUsed="0"/>
+    <w:lsdException w:name="Light List Accent 4" w:semiHidden="0" w:uiPriority="61" w:unhideWhenUsed="0"/>
+    <w:lsdException w:name="Light Grid Accent 4" w:semiHidden="0" w:uiPriority="62" w:unhideWhenUsed="0"/>
+    <w:lsdException w:name="Medium Shading 1 Accent 4" w:semiHidden="0" w:uiPriority="63" w:unhideWhenUsed="0"/>
+    <w:lsdException w:name="Medium Shading 2 Accent 4" w:semiHidden="0" w:uiPriority="64" w:unhideWhenUsed="0"/>
+    <w:lsdException w:name="Medium List 1 Accent 4" w:semiHidden="0" w:uiPriority="65" w:unhideWhenUsed="0"/>
+    <w:lsdException w:name="Medium List 2 Accent 4" w:semiHidden="0" w:uiPriority="66" w:unhideWhenUsed="0"/>
+    <w:lsdException w:name="Medium Grid 1 Accent 4" w:semiHidden="0" w:uiPriority="67" w:unhideWhenUsed="0"/>
+    <w:lsdException w:name="Medium Grid 2 Accent 4" w:semiHidden="0" w:uiPriority="68" w:unhideWhenUsed="0"/>
+    <w:lsdException w:name="Medium Grid 3 Accent 4" w:semiHidden="0" w:uiPriority="69" w:unhideWhenUsed="0"/>
+    <w:lsdException w:name="Dark List Accent 4" w:semiHidden="0" w:uiPriority="70" w:unhideWhenUsed="0"/>
+    <w:lsdException w:name="Colorful Shading Accent 4" w:semiHidden="0" w:uiPriority="71" w:unhideWhenUsed="0"/>
+    <w:lsdException w:name="Colorful List Accent 4" w:semiHidden="0" w:uiPriority="72" w:unhideWhenUsed="0"/>
+    <w:lsdException w:name="Colorful Grid Accent 4" w:semiHidden="0" w:uiPriority="73" w:unhideWhenUsed="0"/>
+    <w:lsdException w:name="Light Shading Accent 5" w:semiHidden="0" w:uiPriority="60" w:unhideWhenUsed="0"/>
+    <w:lsdException w:name="Light List Accent 5" w:semiHidden="0" w:uiPriority="61" w:unhideWhenUsed="0"/>
+    <w:lsdException w:name="Light Grid Accent 5" w:semiHidden="0" w:uiPriority="62" w:unhideWhenUsed="0"/>
+    <w:lsdException w:name="Medium Shading 1 Accent 5" w:semiHidden="0" w:uiPriority="63" w:unhideWhenUsed="0"/>
+    <w:lsdException w:name="Medium Shading 2 Accent 5" w:semiHidden="0" w:uiPriority="64" w:unhideWhenUsed="0"/>
+    <w:lsdException w:name="Medium List 1 Accent 5" w:semiHidden="0" w:uiPriority="65" w:unhideWhenUsed="0"/>
+    <w:lsdException w:name="Medium List 2 Accent 5" w:semiHidden="0" w:uiPriority="66" w:unhideWhenUsed="0"/>
+    <w:lsdException w:name="Medium Grid 1 Accent 5" w:semiHidden="0" w:uiPriority="67" w:unhideWhenUsed="0"/>
+    <w:lsdException w:name="Medium Grid 2 Accent 5" w:semiHidden="0" w:uiPriority="68" w:unhideWhenUsed="0"/>
+    <w:lsdException w:name="Medium Grid 3 Accent 5" w:semiHidden="0" w:uiPriority="69" w:unhideWhenUsed="0"/>
+    <w:lsdException w:name="Dark List Accent 5" w:semiHidden="0" w:uiPriority="70" w:unhideWhenUsed="0"/>
+    <w:lsdException w:name="Colorful Shading Accent 5" w:semiHidden="0" w:uiPriority="71" w:unhideWhenUsed="0"/>
+    <w:lsdException w:name="Colorful List Accent 5" w:semiHidden="0" w:uiPriority="72" w:unhideWhenUsed="0"/>
+    <w:lsdException w:name="Colorful Grid Accent 5" w:semiHidden="0" w:uiPriority="73" w:unhideWhenUsed="0"/>
+    <w:lsdException w:name="Light Shading Accent 6" w:semiHidden="0" w:uiPriority="60" w:unhideWhenUsed="0"/>
+    <w:lsdException w:name="Light List Accent 6" w:semiHidden="0" w:uiPriority="61" w:unhideWhenUsed="0"/>
+    <w:lsdException w:name="Light Grid Accent 6" w:semiHidden="0" w:uiPriority="62" w:unhideWhenUsed="0"/>
+    <w:lsdException w:name="Medium Shading 1 Accent 6" w:semiHidden="0" w:uiPriority="63" w:unhideWhenUsed="0"/>
+    <w:lsdException w:name="Medium Shading 2 Accent 6" w:semiHidden="0" w:uiPriority="64" w:unhideWhenUsed="0"/>
+    <w:lsdException w:name="Medium List 1 Accent 6" w:semiHidden="0" w:uiPriority="65" w:unhideWhenUsed="0"/>
+    <w:lsdException w:name="Medium List 2 Accent 6" w:semiHidden="0" w:uiPriority="66" w:unhideWhenUsed="0"/>
+    <w:lsdException w:name="Medium Grid 1 Accent 6" w:semiHidden="0" w:uiPriority="67" w:unhideWhenUsed="0"/>
+    <w:lsdException w:name="Medium Grid 2 Accent 6" w:semiHidden="0" w:uiPriority="68" w:unhideWhenUsed="0"/>
+    <w:lsdException w:name="Medium Grid 3 Accent 6" w:semiHidden="0" w:uiPriority="69" w:unhideWhenUsed="0"/>
+    <w:lsdException w:name="Dark List Accent 6" w:semiHidden="0" w:uiPriority="70" w:unhideWhenUsed="0"/>
+    <w:lsdException w:name="Colorful Shading Accent 6" w:semiHidden="0" w:uiPriority="71" w:unhideWhenUsed="0"/>
+    <w:lsdException w:name="Colorful List Accent 6" w:semiHidden="0" w:uiPriority="72" w:unhideWhenUsed="0"/>
+    <w:lsdException w:name="Colorful Grid Accent 6" w:semiHidden="0" w:uiPriority="73" w:unhideWhenUsed="0"/>
+    <w:lsdException w:name="Subtle Emphasis" w:semiHidden="0" w:uiPriority="19" w:unhideWhenUsed="0" w:qFormat="1"/>
+    <w:lsdException w:name="Intense Emphasis" w:semiHidden="0" w:uiPriority="21" w:unhideWhenUsed="0" w:qFormat="1"/>
+    <w:lsdException w:name="Subtle Reference" w:semiHidden="0" w:uiPriority="31" w:unhideWhenUsed="0" w:qFormat="1"/>
+    <w:lsdException w:name="Intense Reference" w:semiHidden="0" w:uiPriority="32" w:unhideWhenUsed="0" w:qFormat="1"/>
+    <w:lsdException w:name="Book Title" w:semiHidden="0" w:uiPriority="33" w:unhideWhenUsed="0" w:qFormat="1"/>
+    <w:lsdException w:name="Bibliography" w:uiPriority="37"/>
+    <w:lsdException w:name="TOC Heading" w:uiPriority="39" w:qFormat="1"/>
   </w:latentStyles>
   <w:style w:type="paragraph" w:default="1" w:styleId="Normal">
     <w:name w:val="Normal"/>
@@ -6962,6 +6731,196 @@
 </w:styles>
 </file>
 
+<file path=word/stylesWithEffects.xml><?xml version="1.0" encoding="utf-8"?>
+<w:styles xmlns:wpc="http://schemas.microsoft.com/office/word/2010/wordprocessingCanvas" xmlns:mc="http://schemas.openxmlformats.org/markup-compatibility/2006" xmlns:o="urn:schemas-microsoft-com:office:office" xmlns:r="http://schemas.openxmlformats.org/officeDocument/2006/relationships" xmlns:m="http://schemas.openxmlformats.org/officeDocument/2006/math" xmlns:v="urn:schemas-microsoft-com:vml" xmlns:wp14="http://schemas.microsoft.com/office/word/2010/wordprocessingDrawing" xmlns:wp="http://schemas.openxmlformats.org/drawingml/2006/wordprocessingDrawing" xmlns:w10="urn:schemas-microsoft-com:office:word" xmlns:w="http://schemas.openxmlformats.org/wordprocessingml/2006/main" xmlns:w14="http://schemas.microsoft.com/office/word/2010/wordml" xmlns:wpg="http://schemas.microsoft.com/office/word/2010/wordprocessingGroup" xmlns:wpi="http://schemas.microsoft.com/office/word/2010/wordprocessingInk" xmlns:wne="http://schemas.microsoft.com/office/word/2006/wordml" xmlns:wps="http://schemas.microsoft.com/office/word/2010/wordprocessingShape" mc:Ignorable="w14 wp14">
+  <w:docDefaults>
+    <w:rPrDefault>
+      <w:rPr>
+        <w:rFonts w:asciiTheme="minorHAnsi" w:eastAsiaTheme="minorEastAsia" w:hAnsiTheme="minorHAnsi" w:cstheme="minorBidi"/>
+        <w:sz w:val="22"/>
+        <w:szCs w:val="22"/>
+        <w:lang w:val="pt-BR" w:eastAsia="pt-BR" w:bidi="ar-SA"/>
+      </w:rPr>
+    </w:rPrDefault>
+    <w:pPrDefault>
+      <w:pPr>
+        <w:spacing w:after="200" w:line="276" w:lineRule="auto"/>
+      </w:pPr>
+    </w:pPrDefault>
+  </w:docDefaults>
+  <w:latentStyles w:defLockedState="0" w:defUIPriority="99" w:defSemiHidden="1" w:defUnhideWhenUsed="1" w:defQFormat="0" w:count="267">
+    <w:lsdException w:name="Normal" w:semiHidden="0" w:uiPriority="0" w:unhideWhenUsed="0" w:qFormat="1"/>
+    <w:lsdException w:name="heading 1" w:semiHidden="0" w:uiPriority="9" w:unhideWhenUsed="0" w:qFormat="1"/>
+    <w:lsdException w:name="heading 2" w:uiPriority="9" w:qFormat="1"/>
+    <w:lsdException w:name="heading 3" w:uiPriority="9" w:qFormat="1"/>
+    <w:lsdException w:name="heading 4" w:uiPriority="9" w:qFormat="1"/>
+    <w:lsdException w:name="heading 5" w:uiPriority="9" w:qFormat="1"/>
+    <w:lsdException w:name="heading 6" w:uiPriority="9" w:qFormat="1"/>
+    <w:lsdException w:name="heading 7" w:uiPriority="9" w:qFormat="1"/>
+    <w:lsdException w:name="heading 8" w:uiPriority="9" w:qFormat="1"/>
+    <w:lsdException w:name="heading 9" w:uiPriority="9" w:qFormat="1"/>
+    <w:lsdException w:name="toc 1" w:uiPriority="39"/>
+    <w:lsdException w:name="toc 2" w:uiPriority="39"/>
+    <w:lsdException w:name="toc 3" w:uiPriority="39"/>
+    <w:lsdException w:name="toc 4" w:uiPriority="39"/>
+    <w:lsdException w:name="toc 5" w:uiPriority="39"/>
+    <w:lsdException w:name="toc 6" w:uiPriority="39"/>
+    <w:lsdException w:name="toc 7" w:uiPriority="39"/>
+    <w:lsdException w:name="toc 8" w:uiPriority="39"/>
+    <w:lsdException w:name="toc 9" w:uiPriority="39"/>
+    <w:lsdException w:name="caption" w:uiPriority="35" w:qFormat="1"/>
+    <w:lsdException w:name="Title" w:semiHidden="0" w:uiPriority="10" w:unhideWhenUsed="0" w:qFormat="1"/>
+    <w:lsdException w:name="Default Paragraph Font" w:uiPriority="1"/>
+    <w:lsdException w:name="Subtitle" w:semiHidden="0" w:uiPriority="11" w:unhideWhenUsed="0" w:qFormat="1"/>
+    <w:lsdException w:name="Strong" w:semiHidden="0" w:uiPriority="22" w:unhideWhenUsed="0" w:qFormat="1"/>
+    <w:lsdException w:name="Emphasis" w:semiHidden="0" w:uiPriority="20" w:unhideWhenUsed="0" w:qFormat="1"/>
+    <w:lsdException w:name="Table Grid" w:semiHidden="0" w:uiPriority="59" w:unhideWhenUsed="0"/>
+    <w:lsdException w:name="Placeholder Text" w:unhideWhenUsed="0"/>
+    <w:lsdException w:name="No Spacing" w:semiHidden="0" w:uiPriority="1" w:unhideWhenUsed="0" w:qFormat="1"/>
+    <w:lsdException w:name="Light Shading" w:semiHidden="0" w:uiPriority="60" w:unhideWhenUsed="0"/>
+    <w:lsdException w:name="Light List" w:semiHidden="0" w:uiPriority="61" w:unhideWhenUsed="0"/>
+    <w:lsdException w:name="Light Grid" w:semiHidden="0" w:uiPriority="62" w:unhideWhenUsed="0"/>
+    <w:lsdException w:name="Medium Shading 1" w:semiHidden="0" w:uiPriority="63" w:unhideWhenUsed="0"/>
+    <w:lsdException w:name="Medium Shading 2" w:semiHidden="0" w:uiPriority="64" w:unhideWhenUsed="0"/>
+    <w:lsdException w:name="Medium List 1" w:semiHidden="0" w:uiPriority="65" w:unhideWhenUsed="0"/>
+    <w:lsdException w:name="Medium List 2" w:semiHidden="0" w:uiPriority="66" w:unhideWhenUsed="0"/>
+    <w:lsdException w:name="Medium Grid 1" w:semiHidden="0" w:uiPriority="67" w:unhideWhenUsed="0"/>
+    <w:lsdException w:name="Medium Grid 2" w:semiHidden="0" w:uiPriority="68" w:unhideWhenUsed="0"/>
+    <w:lsdException w:name="Medium Grid 3" w:semiHidden="0" w:uiPriority="69" w:unhideWhenUsed="0"/>
+    <w:lsdException w:name="Dark List" w:semiHidden="0" w:uiPriority="70" w:unhideWhenUsed="0"/>
+    <w:lsdException w:name="Colorful Shading" w:semiHidden="0" w:uiPriority="71" w:unhideWhenUsed="0"/>
+    <w:lsdException w:name="Colorful List" w:semiHidden="0" w:uiPriority="72" w:unhideWhenUsed="0"/>
+    <w:lsdException w:name="Colorful Grid" w:semiHidden="0" w:uiPriority="73" w:unhideWhenUsed="0"/>
+    <w:lsdException w:name="Light Shading Accent 1" w:semiHidden="0" w:uiPriority="60" w:unhideWhenUsed="0"/>
+    <w:lsdException w:name="Light List Accent 1" w:semiHidden="0" w:uiPriority="61" w:unhideWhenUsed="0"/>
+    <w:lsdException w:name="Light Grid Accent 1" w:semiHidden="0" w:uiPriority="62" w:unhideWhenUsed="0"/>
+    <w:lsdException w:name="Medium Shading 1 Accent 1" w:semiHidden="0" w:uiPriority="63" w:unhideWhenUsed="0"/>
+    <w:lsdException w:name="Medium Shading 2 Accent 1" w:semiHidden="0" w:uiPriority="64" w:unhideWhenUsed="0"/>
+    <w:lsdException w:name="Medium List 1 Accent 1" w:semiHidden="0" w:uiPriority="65" w:unhideWhenUsed="0"/>
+    <w:lsdException w:name="Revision" w:unhideWhenUsed="0"/>
+    <w:lsdException w:name="List Paragraph" w:semiHidden="0" w:uiPriority="34" w:unhideWhenUsed="0" w:qFormat="1"/>
+    <w:lsdException w:name="Quote" w:semiHidden="0" w:uiPriority="29" w:unhideWhenUsed="0" w:qFormat="1"/>
+    <w:lsdException w:name="Intense Quote" w:semiHidden="0" w:uiPriority="30" w:unhideWhenUsed="0" w:qFormat="1"/>
+    <w:lsdException w:name="Medium List 2 Accent 1" w:semiHidden="0" w:uiPriority="66" w:unhideWhenUsed="0"/>
+    <w:lsdException w:name="Medium Grid 1 Accent 1" w:semiHidden="0" w:uiPriority="67" w:unhideWhenUsed="0"/>
+    <w:lsdException w:name="Medium Grid 2 Accent 1" w:semiHidden="0" w:uiPriority="68" w:unhideWhenUsed="0"/>
+    <w:lsdException w:name="Medium Grid 3 Accent 1" w:semiHidden="0" w:uiPriority="69" w:unhideWhenUsed="0"/>
+    <w:lsdException w:name="Dark List Accent 1" w:semiHidden="0" w:uiPriority="70" w:unhideWhenUsed="0"/>
+    <w:lsdException w:name="Colorful Shading Accent 1" w:semiHidden="0" w:uiPriority="71" w:unhideWhenUsed="0"/>
+    <w:lsdException w:name="Colorful List Accent 1" w:semiHidden="0" w:uiPriority="72" w:unhideWhenUsed="0"/>
+    <w:lsdException w:name="Colorful Grid Accent 1" w:semiHidden="0" w:uiPriority="73" w:unhideWhenUsed="0"/>
+    <w:lsdException w:name="Light Shading Accent 2" w:semiHidden="0" w:uiPriority="60" w:unhideWhenUsed="0"/>
+    <w:lsdException w:name="Light List Accent 2" w:semiHidden="0" w:uiPriority="61" w:unhideWhenUsed="0"/>
+    <w:lsdException w:name="Light Grid Accent 2" w:semiHidden="0" w:uiPriority="62" w:unhideWhenUsed="0"/>
+    <w:lsdException w:name="Medium Shading 1 Accent 2" w:semiHidden="0" w:uiPriority="63" w:unhideWhenUsed="0"/>
+    <w:lsdException w:name="Medium Shading 2 Accent 2" w:semiHidden="0" w:uiPriority="64" w:unhideWhenUsed="0"/>
+    <w:lsdException w:name="Medium List 1 Accent 2" w:semiHidden="0" w:uiPriority="65" w:unhideWhenUsed="0"/>
+    <w:lsdException w:name="Medium List 2 Accent 2" w:semiHidden="0" w:uiPriority="66" w:unhideWhenUsed="0"/>
+    <w:lsdException w:name="Medium Grid 1 Accent 2" w:semiHidden="0" w:uiPriority="67" w:unhideWhenUsed="0"/>
+    <w:lsdException w:name="Medium Grid 2 Accent 2" w:semiHidden="0" w:uiPriority="68" w:unhideWhenUsed="0"/>
+    <w:lsdException w:name="Medium Grid 3 Accent 2" w:semiHidden="0" w:uiPriority="69" w:unhideWhenUsed="0"/>
+    <w:lsdException w:name="Dark List Accent 2" w:semiHidden="0" w:uiPriority="70" w:unhideWhenUsed="0"/>
+    <w:lsdException w:name="Colorful Shading Accent 2" w:semiHidden="0" w:uiPriority="71" w:unhideWhenUsed="0"/>
+    <w:lsdException w:name="Colorful List Accent 2" w:semiHidden="0" w:uiPriority="72" w:unhideWhenUsed="0"/>
+    <w:lsdException w:name="Colorful Grid Accent 2" w:semiHidden="0" w:uiPriority="73" w:unhideWhenUsed="0"/>
+    <w:lsdException w:name="Light Shading Accent 3" w:semiHidden="0" w:uiPriority="60" w:unhideWhenUsed="0"/>
+    <w:lsdException w:name="Light List Accent 3" w:semiHidden="0" w:uiPriority="61" w:unhideWhenUsed="0"/>
+    <w:lsdException w:name="Light Grid Accent 3" w:semiHidden="0" w:uiPriority="62" w:unhideWhenUsed="0"/>
+    <w:lsdException w:name="Medium Shading 1 Accent 3" w:semiHidden="0" w:uiPriority="63" w:unhideWhenUsed="0"/>
+    <w:lsdException w:name="Medium Shading 2 Accent 3" w:semiHidden="0" w:uiPriority="64" w:unhideWhenUsed="0"/>
+    <w:lsdException w:name="Medium List 1 Accent 3" w:semiHidden="0" w:uiPriority="65" w:unhideWhenUsed="0"/>
+    <w:lsdException w:name="Medium List 2 Accent 3" w:semiHidden="0" w:uiPriority="66" w:unhideWhenUsed="0"/>
+    <w:lsdException w:name="Medium Grid 1 Accent 3" w:semiHidden="0" w:uiPriority="67" w:unhideWhenUsed="0"/>
+    <w:lsdException w:name="Medium Grid 2 Accent 3" w:semiHidden="0" w:uiPriority="68" w:unhideWhenUsed="0"/>
+    <w:lsdException w:name="Medium Grid 3 Accent 3" w:semiHidden="0" w:uiPriority="69" w:unhideWhenUsed="0"/>
+    <w:lsdException w:name="Dark List Accent 3" w:semiHidden="0" w:uiPriority="70" w:unhideWhenUsed="0"/>
+    <w:lsdException w:name="Colorful Shading Accent 3" w:semiHidden="0" w:uiPriority="71" w:unhideWhenUsed="0"/>
+    <w:lsdException w:name="Colorful List Accent 3" w:semiHidden="0" w:uiPriority="72" w:unhideWhenUsed="0"/>
+    <w:lsdException w:name="Colorful Grid Accent 3" w:semiHidden="0" w:uiPriority="73" w:unhideWhenUsed="0"/>
+    <w:lsdException w:name="Light Shading Accent 4" w:semiHidden="0" w:uiPriority="60" w:unhideWhenUsed="0"/>
+    <w:lsdException w:name="Light List Accent 4" w:semiHidden="0" w:uiPriority="61" w:unhideWhenUsed="0"/>
+    <w:lsdException w:name="Light Grid Accent 4" w:semiHidden="0" w:uiPriority="62" w:unhideWhenUsed="0"/>
+    <w:lsdException w:name="Medium Shading 1 Accent 4" w:semiHidden="0" w:uiPriority="63" w:unhideWhenUsed="0"/>
+    <w:lsdException w:name="Medium Shading 2 Accent 4" w:semiHidden="0" w:uiPriority="64" w:unhideWhenUsed="0"/>
+    <w:lsdException w:name="Medium List 1 Accent 4" w:semiHidden="0" w:uiPriority="65" w:unhideWhenUsed="0"/>
+    <w:lsdException w:name="Medium List 2 Accent 4" w:semiHidden="0" w:uiPriority="66" w:unhideWhenUsed="0"/>
+    <w:lsdException w:name="Medium Grid 1 Accent 4" w:semiHidden="0" w:uiPriority="67" w:unhideWhenUsed="0"/>
+    <w:lsdException w:name="Medium Grid 2 Accent 4" w:semiHidden="0" w:uiPriority="68" w:unhideWhenUsed="0"/>
+    <w:lsdException w:name="Medium Grid 3 Accent 4" w:semiHidden="0" w:uiPriority="69" w:unhideWhenUsed="0"/>
+    <w:lsdException w:name="Dark List Accent 4" w:semiHidden="0" w:uiPriority="70" w:unhideWhenUsed="0"/>
+    <w:lsdException w:name="Colorful Shading Accent 4" w:semiHidden="0" w:uiPriority="71" w:unhideWhenUsed="0"/>
+    <w:lsdException w:name="Colorful List Accent 4" w:semiHidden="0" w:uiPriority="72" w:unhideWhenUsed="0"/>
+    <w:lsdException w:name="Colorful Grid Accent 4" w:semiHidden="0" w:uiPriority="73" w:unhideWhenUsed="0"/>
+    <w:lsdException w:name="Light Shading Accent 5" w:semiHidden="0" w:uiPriority="60" w:unhideWhenUsed="0"/>
+    <w:lsdException w:name="Light List Accent 5" w:semiHidden="0" w:uiPriority="61" w:unhideWhenUsed="0"/>
+    <w:lsdException w:name="Light Grid Accent 5" w:semiHidden="0" w:uiPriority="62" w:unhideWhenUsed="0"/>
+    <w:lsdException w:name="Medium Shading 1 Accent 5" w:semiHidden="0" w:uiPriority="63" w:unhideWhenUsed="0"/>
+    <w:lsdException w:name="Medium Shading 2 Accent 5" w:semiHidden="0" w:uiPriority="64" w:unhideWhenUsed="0"/>
+    <w:lsdException w:name="Medium List 1 Accent 5" w:semiHidden="0" w:uiPriority="65" w:unhideWhenUsed="0"/>
+    <w:lsdException w:name="Medium List 2 Accent 5" w:semiHidden="0" w:uiPriority="66" w:unhideWhenUsed="0"/>
+    <w:lsdException w:name="Medium Grid 1 Accent 5" w:semiHidden="0" w:uiPriority="67" w:unhideWhenUsed="0"/>
+    <w:lsdException w:name="Medium Grid 2 Accent 5" w:semiHidden="0" w:uiPriority="68" w:unhideWhenUsed="0"/>
+    <w:lsdException w:name="Medium Grid 3 Accent 5" w:semiHidden="0" w:uiPriority="69" w:unhideWhenUsed="0"/>
+    <w:lsdException w:name="Dark List Accent 5" w:semiHidden="0" w:uiPriority="70" w:unhideWhenUsed="0"/>
+    <w:lsdException w:name="Colorful Shading Accent 5" w:semiHidden="0" w:uiPriority="71" w:unhideWhenUsed="0"/>
+    <w:lsdException w:name="Colorful List Accent 5" w:semiHidden="0" w:uiPriority="72" w:unhideWhenUsed="0"/>
+    <w:lsdException w:name="Colorful Grid Accent 5" w:semiHidden="0" w:uiPriority="73" w:unhideWhenUsed="0"/>
+    <w:lsdException w:name="Light Shading Accent 6" w:semiHidden="0" w:uiPriority="60" w:unhideWhenUsed="0"/>
+    <w:lsdException w:name="Light List Accent 6" w:semiHidden="0" w:uiPriority="61" w:unhideWhenUsed="0"/>
+    <w:lsdException w:name="Light Grid Accent 6" w:semiHidden="0" w:uiPriority="62" w:unhideWhenUsed="0"/>
+    <w:lsdException w:name="Medium Shading 1 Accent 6" w:semiHidden="0" w:uiPriority="63" w:unhideWhenUsed="0"/>
+    <w:lsdException w:name="Medium Shading 2 Accent 6" w:semiHidden="0" w:uiPriority="64" w:unhideWhenUsed="0"/>
+    <w:lsdException w:name="Medium List 1 Accent 6" w:semiHidden="0" w:uiPriority="65" w:unhideWhenUsed="0"/>
+    <w:lsdException w:name="Medium List 2 Accent 6" w:semiHidden="0" w:uiPriority="66" w:unhideWhenUsed="0"/>
+    <w:lsdException w:name="Medium Grid 1 Accent 6" w:semiHidden="0" w:uiPriority="67" w:unhideWhenUsed="0"/>
+    <w:lsdException w:name="Medium Grid 2 Accent 6" w:semiHidden="0" w:uiPriority="68" w:unhideWhenUsed="0"/>
+    <w:lsdException w:name="Medium Grid 3 Accent 6" w:semiHidden="0" w:uiPriority="69" w:unhideWhenUsed="0"/>
+    <w:lsdException w:name="Dark List Accent 6" w:semiHidden="0" w:uiPriority="70" w:unhideWhenUsed="0"/>
+    <w:lsdException w:name="Colorful Shading Accent 6" w:semiHidden="0" w:uiPriority="71" w:unhideWhenUsed="0"/>
+    <w:lsdException w:name="Colorful List Accent 6" w:semiHidden="0" w:uiPriority="72" w:unhideWhenUsed="0"/>
+    <w:lsdException w:name="Colorful Grid Accent 6" w:semiHidden="0" w:uiPriority="73" w:unhideWhenUsed="0"/>
+    <w:lsdException w:name="Subtle Emphasis" w:semiHidden="0" w:uiPriority="19" w:unhideWhenUsed="0" w:qFormat="1"/>
+    <w:lsdException w:name="Intense Emphasis" w:semiHidden="0" w:uiPriority="21" w:unhideWhenUsed="0" w:qFormat="1"/>
+    <w:lsdException w:name="Subtle Reference" w:semiHidden="0" w:uiPriority="31" w:unhideWhenUsed="0" w:qFormat="1"/>
+    <w:lsdException w:name="Intense Reference" w:semiHidden="0" w:uiPriority="32" w:unhideWhenUsed="0" w:qFormat="1"/>
+    <w:lsdException w:name="Book Title" w:semiHidden="0" w:uiPriority="33" w:unhideWhenUsed="0" w:qFormat="1"/>
+    <w:lsdException w:name="Bibliography" w:uiPriority="37"/>
+    <w:lsdException w:name="TOC Heading" w:uiPriority="39" w:qFormat="1"/>
+  </w:latentStyles>
+  <w:style w:type="paragraph" w:default="1" w:styleId="Normal">
+    <w:name w:val="Normal"/>
+    <w:qFormat/>
+  </w:style>
+  <w:style w:type="character" w:default="1" w:styleId="Fontepargpadro">
+    <w:name w:val="Default Paragraph Font"/>
+    <w:uiPriority w:val="1"/>
+    <w:semiHidden/>
+    <w:unhideWhenUsed/>
+  </w:style>
+  <w:style w:type="table" w:default="1" w:styleId="Tabelanormal">
+    <w:name w:val="Normal Table"/>
+    <w:uiPriority w:val="99"/>
+    <w:semiHidden/>
+    <w:unhideWhenUsed/>
+    <w:tblPr>
+      <w:tblInd w:w="0" w:type="dxa"/>
+      <w:tblCellMar>
+        <w:top w:w="0" w:type="dxa"/>
+        <w:left w:w="108" w:type="dxa"/>
+        <w:bottom w:w="0" w:type="dxa"/>
+        <w:right w:w="108" w:type="dxa"/>
+      </w:tblCellMar>
+    </w:tblPr>
+  </w:style>
+  <w:style w:type="numbering" w:default="1" w:styleId="Semlista">
+    <w:name w:val="No List"/>
+    <w:uiPriority w:val="99"/>
+    <w:semiHidden/>
+    <w:unhideWhenUsed/>
+  </w:style>
+</w:styles>
+</file>
+
 <file path=word/theme/theme1.xml><?xml version="1.0" encoding="utf-8"?>
 <a:theme xmlns:a="http://schemas.openxmlformats.org/drawingml/2006/main" name="Tema do Office">
   <a:themeElements>

</xml_diff>

<commit_message>
Commit novos itens de configuração laçados
</commit_message>
<xml_diff>
--- a/Acompanhamento/Iteration Plan.docx
+++ b/Acompanhamento/Iteration Plan.docx
@@ -371,6 +371,114 @@
           <w:tcPr>
             <w:tcW w:w="4608" w:type="dxa"/>
           </w:tcPr>
+          <w:p>
+            <w:r>
+              <w:t>Criaç</w:t>
+            </w:r>
+            <w:r>
+              <w:t>ão do caso de uso realizar L</w:t>
+            </w:r>
+            <w:r>
+              <w:t>ogin</w:t>
+            </w:r>
+          </w:p>
+        </w:tc>
+        <w:tc>
+          <w:tcPr>
+            <w:tcW w:w="1872" w:type="dxa"/>
+          </w:tcPr>
+          <w:p>
+            <w:pPr>
+              <w:rPr>
+                <w:lang w:val="en-US"/>
+              </w:rPr>
+            </w:pPr>
+            <w:r>
+              <w:t>20</w:t>
+            </w:r>
+            <w:r>
+              <w:rPr>
+                <w:lang w:val="en-US"/>
+              </w:rPr>
+              <w:t>/11/2013</w:t>
+            </w:r>
+          </w:p>
+        </w:tc>
+      </w:tr>
+      <w:tr>
+        <w:tc>
+          <w:tcPr>
+            <w:tcW w:w="4608" w:type="dxa"/>
+          </w:tcPr>
+          <w:p>
+            <w:r>
+              <w:t xml:space="preserve">Atualização da documentação antiga e elaboração </w:t>
+            </w:r>
+            <w:bookmarkStart w:id="1" w:name="_GoBack"/>
+            <w:bookmarkEnd w:id="1"/>
+            <w:r>
+              <w:t>dos novos</w:t>
+            </w:r>
+            <w:r>
+              <w:t xml:space="preserve"> itens de configuração.</w:t>
+            </w:r>
+          </w:p>
+        </w:tc>
+        <w:tc>
+          <w:tcPr>
+            <w:tcW w:w="1872" w:type="dxa"/>
+          </w:tcPr>
+          <w:p>
+            <w:pPr>
+              <w:rPr>
+                <w:lang w:val="en-US"/>
+              </w:rPr>
+            </w:pPr>
+            <w:r>
+              <w:t>20</w:t>
+            </w:r>
+            <w:r>
+              <w:rPr>
+                <w:lang w:val="en-US"/>
+              </w:rPr>
+              <w:t>/11/2013</w:t>
+            </w:r>
+          </w:p>
+        </w:tc>
+      </w:tr>
+      <w:tr>
+        <w:tc>
+          <w:tcPr>
+            <w:tcW w:w="4608" w:type="dxa"/>
+          </w:tcPr>
+          <w:p/>
+        </w:tc>
+        <w:tc>
+          <w:tcPr>
+            <w:tcW w:w="1872" w:type="dxa"/>
+          </w:tcPr>
+          <w:p/>
+        </w:tc>
+      </w:tr>
+      <w:tr>
+        <w:tc>
+          <w:tcPr>
+            <w:tcW w:w="4608" w:type="dxa"/>
+          </w:tcPr>
+          <w:p/>
+        </w:tc>
+        <w:tc>
+          <w:tcPr>
+            <w:tcW w:w="1872" w:type="dxa"/>
+          </w:tcPr>
+          <w:p/>
+        </w:tc>
+      </w:tr>
+      <w:tr>
+        <w:tc>
+          <w:tcPr>
+            <w:tcW w:w="4608" w:type="dxa"/>
+          </w:tcPr>
           <w:p/>
         </w:tc>
         <w:tc>
@@ -1084,7 +1192,15 @@
                 <w:rFonts w:ascii="Arial" w:hAnsi="Arial" w:cs="Arial"/>
                 <w:lang w:eastAsia="ja-JP"/>
               </w:rPr>
-              <w:t>Colocar os documentos no repositório do github</w:t>
+              <w:t xml:space="preserve">Colocar os documentos no </w:t>
+            </w:r>
+            <w:r>
+              <w:rPr>
+                <w:rFonts w:ascii="Arial" w:hAnsi="Arial" w:cs="Arial"/>
+                <w:lang w:eastAsia="ja-JP"/>
+              </w:rPr>
+              <w:lastRenderedPageBreak/>
+              <w:t>repositório do github</w:t>
             </w:r>
           </w:p>
         </w:tc>
@@ -1108,6 +1224,7 @@
                 <w:rFonts w:ascii="Arial" w:hAnsi="Arial" w:cs="Arial"/>
                 <w:lang w:eastAsia="ja-JP"/>
               </w:rPr>
+              <w:lastRenderedPageBreak/>
               <w:t>Alta</w:t>
             </w:r>
           </w:p>
@@ -1149,10 +1266,15 @@
                 <w:rFonts w:ascii="Arial" w:hAnsi="Arial" w:cs="Arial"/>
                 <w:lang w:eastAsia="ja-JP"/>
               </w:rPr>
-              <w:t>50%</w:t>
-            </w:r>
-            <w:bookmarkStart w:id="1" w:name="_GoBack"/>
-            <w:bookmarkEnd w:id="1"/>
+              <w:t>6</w:t>
+            </w:r>
+            <w:r>
+              <w:rPr>
+                <w:rFonts w:ascii="Arial" w:hAnsi="Arial" w:cs="Arial"/>
+                <w:lang w:eastAsia="ja-JP"/>
+              </w:rPr>
+              <w:t>0%</w:t>
+            </w:r>
           </w:p>
         </w:tc>
         <w:tc>
@@ -1267,20 +1389,14 @@
               <w:rPr>
                 <w:rFonts w:ascii="Arial" w:hAnsi="Arial" w:cs="Arial"/>
               </w:rPr>
+              <w:lastRenderedPageBreak/>
               <w:t>Criar</w:t>
             </w:r>
             <w:r>
               <w:rPr>
                 <w:rFonts w:ascii="Arial" w:hAnsi="Arial" w:cs="Arial"/>
               </w:rPr>
-              <w:t xml:space="preserve"> o documento de visão, plano de projeto, lista de </w:t>
-            </w:r>
-            <w:r>
-              <w:rPr>
-                <w:rFonts w:ascii="Arial" w:hAnsi="Arial" w:cs="Arial"/>
-              </w:rPr>
-              <w:lastRenderedPageBreak/>
-              <w:t>itens de trabalho e de risco</w:t>
+              <w:t xml:space="preserve"> o documento de visão, plano de projeto, lista de itens de trabalho e de risco</w:t>
             </w:r>
           </w:p>
           <w:p>
@@ -1310,7 +1426,6 @@
               <w:rPr>
                 <w:rFonts w:ascii="Arial" w:hAnsi="Arial" w:cs="Arial"/>
               </w:rPr>
-              <w:lastRenderedPageBreak/>
               <w:t>Alta</w:t>
             </w:r>
           </w:p>
@@ -1353,7 +1468,13 @@
               <w:rPr>
                 <w:rFonts w:ascii="Arial" w:hAnsi="Arial" w:cs="Arial"/>
               </w:rPr>
-              <w:t>90%</w:t>
+              <w:t>6</w:t>
+            </w:r>
+            <w:r>
+              <w:rPr>
+                <w:rFonts w:ascii="Arial" w:hAnsi="Arial" w:cs="Arial"/>
+              </w:rPr>
+              <w:t>0%</w:t>
             </w:r>
           </w:p>
         </w:tc>
@@ -1511,7 +1632,6 @@
               <w:rPr>
                 <w:rFonts w:ascii="Arial" w:hAnsi="Arial" w:cs="Arial"/>
               </w:rPr>
-              <w:lastRenderedPageBreak/>
               <w:t>Criar Especificação de requisitos</w:t>
             </w:r>
             <w:r>
@@ -1580,7 +1700,13 @@
               <w:rPr>
                 <w:rFonts w:ascii="Arial" w:hAnsi="Arial" w:cs="Arial"/>
               </w:rPr>
-              <w:t>90%</w:t>
+              <w:t>6</w:t>
+            </w:r>
+            <w:r>
+              <w:rPr>
+                <w:rFonts w:ascii="Arial" w:hAnsi="Arial" w:cs="Arial"/>
+              </w:rPr>
+              <w:t>0%</w:t>
             </w:r>
           </w:p>
         </w:tc>
@@ -1767,7 +1893,13 @@
               <w:rPr>
                 <w:rFonts w:ascii="Arial" w:hAnsi="Arial" w:cs="Arial"/>
               </w:rPr>
-              <w:t>50%</w:t>
+              <w:t>10</w:t>
+            </w:r>
+            <w:r>
+              <w:rPr>
+                <w:rFonts w:ascii="Arial" w:hAnsi="Arial" w:cs="Arial"/>
+              </w:rPr>
+              <w:t>0%</w:t>
             </w:r>
           </w:p>
         </w:tc>
@@ -1876,6 +2008,376 @@
                 <w:rFonts w:ascii="Arial" w:hAnsi="Arial" w:cs="Arial"/>
               </w:rPr>
               <w:t>4</w:t>
+            </w:r>
+          </w:p>
+        </w:tc>
+      </w:tr>
+      <w:tr>
+        <w:trPr>
+          <w:trHeight w:val="255"/>
+        </w:trPr>
+        <w:tc>
+          <w:tcPr>
+            <w:tcW w:w="1714" w:type="dxa"/>
+            <w:noWrap/>
+            <w:vAlign w:val="bottom"/>
+          </w:tcPr>
+          <w:p>
+            <w:pPr>
+              <w:widowControl/>
+              <w:spacing w:line="240" w:lineRule="auto"/>
+              <w:rPr>
+                <w:rFonts w:ascii="Arial" w:hAnsi="Arial" w:cs="Arial"/>
+              </w:rPr>
+            </w:pPr>
+            <w:r>
+              <w:rPr>
+                <w:rFonts w:ascii="Arial" w:hAnsi="Arial" w:cs="Arial"/>
+              </w:rPr>
+              <w:t xml:space="preserve">Criar tela de Login no Android com ADT </w:t>
+            </w:r>
+            <w:proofErr w:type="spellStart"/>
+            <w:r>
+              <w:rPr>
+                <w:rFonts w:ascii="Arial" w:hAnsi="Arial" w:cs="Arial"/>
+              </w:rPr>
+              <w:t>Plugin</w:t>
+            </w:r>
+            <w:proofErr w:type="spellEnd"/>
+          </w:p>
+        </w:tc>
+        <w:tc>
+          <w:tcPr>
+            <w:tcW w:w="851" w:type="dxa"/>
+            <w:noWrap/>
+            <w:vAlign w:val="bottom"/>
+          </w:tcPr>
+          <w:p>
+            <w:pPr>
+              <w:rPr>
+                <w:rFonts w:ascii="Arial" w:hAnsi="Arial" w:cs="Arial"/>
+              </w:rPr>
+            </w:pPr>
+            <w:r>
+              <w:rPr>
+                <w:rFonts w:ascii="Arial" w:hAnsi="Arial" w:cs="Arial"/>
+              </w:rPr>
+              <w:t>Alta</w:t>
+            </w:r>
+          </w:p>
+        </w:tc>
+        <w:tc>
+          <w:tcPr>
+            <w:tcW w:w="992" w:type="dxa"/>
+            <w:noWrap/>
+            <w:vAlign w:val="bottom"/>
+          </w:tcPr>
+          <w:p>
+            <w:pPr>
+              <w:jc w:val="right"/>
+              <w:rPr>
+                <w:rFonts w:ascii="Arial" w:hAnsi="Arial" w:cs="Arial"/>
+              </w:rPr>
+            </w:pPr>
+          </w:p>
+        </w:tc>
+        <w:tc>
+          <w:tcPr>
+            <w:tcW w:w="851" w:type="dxa"/>
+            <w:noWrap/>
+            <w:vAlign w:val="bottom"/>
+          </w:tcPr>
+          <w:p>
+            <w:pPr>
+              <w:jc w:val="right"/>
+              <w:rPr>
+                <w:rFonts w:ascii="Arial" w:hAnsi="Arial" w:cs="Arial"/>
+              </w:rPr>
+            </w:pPr>
+            <w:r>
+              <w:rPr>
+                <w:rFonts w:ascii="Arial" w:hAnsi="Arial" w:cs="Arial"/>
+              </w:rPr>
+              <w:t>80%</w:t>
+            </w:r>
+          </w:p>
+        </w:tc>
+        <w:tc>
+          <w:tcPr>
+            <w:tcW w:w="1559" w:type="dxa"/>
+            <w:noWrap/>
+            <w:vAlign w:val="bottom"/>
+          </w:tcPr>
+          <w:p>
+            <w:pPr>
+              <w:jc w:val="right"/>
+            </w:pPr>
+            <w:hyperlink r:id="rId9" w:history="1">
+              <w:r>
+                <w:rPr>
+                  <w:rStyle w:val="Hyperlink"/>
+                  <w:rFonts w:ascii="Arial" w:hAnsi="Arial" w:cs="Arial"/>
+                </w:rPr>
+                <w:t>http://developer.android.com/sdk</w:t>
+              </w:r>
+            </w:hyperlink>
+          </w:p>
+        </w:tc>
+        <w:tc>
+          <w:tcPr>
+            <w:tcW w:w="850" w:type="dxa"/>
+            <w:noWrap/>
+            <w:vAlign w:val="bottom"/>
+          </w:tcPr>
+          <w:p>
+            <w:pPr>
+              <w:rPr>
+                <w:rFonts w:ascii="Arial" w:hAnsi="Arial" w:cs="Arial"/>
+              </w:rPr>
+            </w:pPr>
+          </w:p>
+        </w:tc>
+        <w:tc>
+          <w:tcPr>
+            <w:tcW w:w="993" w:type="dxa"/>
+            <w:noWrap/>
+            <w:vAlign w:val="bottom"/>
+          </w:tcPr>
+          <w:p>
+            <w:pPr>
+              <w:jc w:val="right"/>
+              <w:rPr>
+                <w:rFonts w:ascii="Arial" w:hAnsi="Arial" w:cs="Arial"/>
+              </w:rPr>
+            </w:pPr>
+            <w:r>
+              <w:rPr>
+                <w:rFonts w:ascii="Arial" w:hAnsi="Arial" w:cs="Arial"/>
+              </w:rPr>
+              <w:t>Josimar</w:t>
+            </w:r>
+          </w:p>
+        </w:tc>
+        <w:tc>
+          <w:tcPr>
+            <w:tcW w:w="850" w:type="dxa"/>
+            <w:noWrap/>
+            <w:vAlign w:val="bottom"/>
+          </w:tcPr>
+          <w:p>
+            <w:pPr>
+              <w:jc w:val="right"/>
+              <w:rPr>
+                <w:rFonts w:ascii="Arial" w:hAnsi="Arial" w:cs="Arial"/>
+              </w:rPr>
+            </w:pPr>
+            <w:proofErr w:type="gramStart"/>
+            <w:r>
+              <w:rPr>
+                <w:rFonts w:ascii="Arial" w:hAnsi="Arial" w:cs="Arial"/>
+              </w:rPr>
+              <w:t>6</w:t>
+            </w:r>
+            <w:proofErr w:type="gramEnd"/>
+          </w:p>
+        </w:tc>
+        <w:tc>
+          <w:tcPr>
+            <w:tcW w:w="803" w:type="dxa"/>
+            <w:noWrap/>
+            <w:vAlign w:val="bottom"/>
+          </w:tcPr>
+          <w:p>
+            <w:pPr>
+              <w:rPr>
+                <w:rFonts w:ascii="Arial" w:hAnsi="Arial" w:cs="Arial"/>
+              </w:rPr>
+            </w:pPr>
+            <w:r>
+              <w:rPr>
+                <w:rFonts w:ascii="Arial" w:hAnsi="Arial" w:cs="Arial"/>
+              </w:rPr>
+              <w:t>12</w:t>
+            </w:r>
+          </w:p>
+        </w:tc>
+      </w:tr>
+      <w:tr>
+        <w:trPr>
+          <w:trHeight w:val="255"/>
+        </w:trPr>
+        <w:tc>
+          <w:tcPr>
+            <w:tcW w:w="1714" w:type="dxa"/>
+            <w:noWrap/>
+            <w:vAlign w:val="bottom"/>
+          </w:tcPr>
+          <w:p>
+            <w:pPr>
+              <w:widowControl/>
+              <w:spacing w:line="240" w:lineRule="auto"/>
+              <w:rPr>
+                <w:rFonts w:ascii="Arial" w:hAnsi="Arial" w:cs="Arial"/>
+              </w:rPr>
+            </w:pPr>
+            <w:r>
+              <w:rPr>
+                <w:rFonts w:ascii="Arial" w:hAnsi="Arial" w:cs="Arial"/>
+              </w:rPr>
+              <w:t>Criar tela de cadastro no eclipse com frameworks JSF E JPA</w:t>
+            </w:r>
+          </w:p>
+        </w:tc>
+        <w:tc>
+          <w:tcPr>
+            <w:tcW w:w="851" w:type="dxa"/>
+            <w:noWrap/>
+            <w:vAlign w:val="bottom"/>
+          </w:tcPr>
+          <w:p>
+            <w:pPr>
+              <w:rPr>
+                <w:rFonts w:ascii="Arial" w:hAnsi="Arial" w:cs="Arial"/>
+              </w:rPr>
+            </w:pPr>
+            <w:r>
+              <w:rPr>
+                <w:rFonts w:ascii="Arial" w:hAnsi="Arial" w:cs="Arial"/>
+              </w:rPr>
+              <w:t>Alta</w:t>
+            </w:r>
+          </w:p>
+        </w:tc>
+        <w:tc>
+          <w:tcPr>
+            <w:tcW w:w="992" w:type="dxa"/>
+            <w:noWrap/>
+            <w:vAlign w:val="bottom"/>
+          </w:tcPr>
+          <w:p>
+            <w:pPr>
+              <w:jc w:val="right"/>
+              <w:rPr>
+                <w:rFonts w:ascii="Arial" w:hAnsi="Arial" w:cs="Arial"/>
+              </w:rPr>
+            </w:pPr>
+            <w:r>
+              <w:rPr>
+                <w:rFonts w:ascii="Arial" w:hAnsi="Arial" w:cs="Arial"/>
+              </w:rPr>
+              <w:t>50</w:t>
+            </w:r>
+          </w:p>
+        </w:tc>
+        <w:tc>
+          <w:tcPr>
+            <w:tcW w:w="851" w:type="dxa"/>
+            <w:noWrap/>
+            <w:vAlign w:val="bottom"/>
+          </w:tcPr>
+          <w:p>
+            <w:pPr>
+              <w:jc w:val="right"/>
+              <w:rPr>
+                <w:rFonts w:ascii="Arial" w:hAnsi="Arial" w:cs="Arial"/>
+              </w:rPr>
+            </w:pPr>
+            <w:r>
+              <w:rPr>
+                <w:rFonts w:ascii="Arial" w:hAnsi="Arial" w:cs="Arial"/>
+              </w:rPr>
+              <w:t>80%</w:t>
+            </w:r>
+          </w:p>
+        </w:tc>
+        <w:tc>
+          <w:tcPr>
+            <w:tcW w:w="1559" w:type="dxa"/>
+            <w:noWrap/>
+            <w:vAlign w:val="bottom"/>
+          </w:tcPr>
+          <w:p>
+            <w:pPr>
+              <w:jc w:val="right"/>
+            </w:pPr>
+            <w:r>
+              <w:t>Programando em JSP + JPA</w:t>
+            </w:r>
+          </w:p>
+        </w:tc>
+        <w:tc>
+          <w:tcPr>
+            <w:tcW w:w="850" w:type="dxa"/>
+            <w:noWrap/>
+            <w:vAlign w:val="bottom"/>
+          </w:tcPr>
+          <w:p>
+            <w:pPr>
+              <w:rPr>
+                <w:rFonts w:ascii="Arial" w:hAnsi="Arial" w:cs="Arial"/>
+              </w:rPr>
+            </w:pPr>
+          </w:p>
+        </w:tc>
+        <w:tc>
+          <w:tcPr>
+            <w:tcW w:w="993" w:type="dxa"/>
+            <w:noWrap/>
+            <w:vAlign w:val="bottom"/>
+          </w:tcPr>
+          <w:p>
+            <w:pPr>
+              <w:jc w:val="right"/>
+              <w:rPr>
+                <w:rFonts w:ascii="Arial" w:hAnsi="Arial" w:cs="Arial"/>
+              </w:rPr>
+            </w:pPr>
+            <w:r>
+              <w:rPr>
+                <w:rFonts w:ascii="Arial" w:hAnsi="Arial" w:cs="Arial"/>
+              </w:rPr>
+              <w:t>Josimar</w:t>
+            </w:r>
+          </w:p>
+        </w:tc>
+        <w:tc>
+          <w:tcPr>
+            <w:tcW w:w="850" w:type="dxa"/>
+            <w:noWrap/>
+            <w:vAlign w:val="bottom"/>
+          </w:tcPr>
+          <w:p>
+            <w:pPr>
+              <w:jc w:val="right"/>
+              <w:rPr>
+                <w:rFonts w:ascii="Arial" w:hAnsi="Arial" w:cs="Arial"/>
+              </w:rPr>
+            </w:pPr>
+            <w:r>
+              <w:rPr>
+                <w:rFonts w:ascii="Arial" w:hAnsi="Arial" w:cs="Arial"/>
+              </w:rPr>
+              <w:t>12</w:t>
+            </w:r>
+          </w:p>
+        </w:tc>
+        <w:tc>
+          <w:tcPr>
+            <w:tcW w:w="803" w:type="dxa"/>
+            <w:noWrap/>
+            <w:vAlign w:val="bottom"/>
+          </w:tcPr>
+          <w:p>
+            <w:pPr>
+              <w:rPr>
+                <w:rFonts w:ascii="Arial" w:hAnsi="Arial" w:cs="Arial"/>
+              </w:rPr>
+            </w:pPr>
+            <w:r>
+              <w:rPr>
+                <w:rFonts w:ascii="Arial" w:hAnsi="Arial" w:cs="Arial"/>
+              </w:rPr>
+              <w:t>20</w:t>
             </w:r>
           </w:p>
         </w:tc>
@@ -2330,7 +2832,10 @@
               <w:ind w:left="0"/>
             </w:pPr>
             <w:r>
-              <w:t>70</w:t>
+              <w:t>10</w:t>
+            </w:r>
+            <w:r>
+              <w:t>0</w:t>
             </w:r>
             <w:r>
               <w:t>%</w:t>
@@ -2359,17 +2864,134 @@
               <w:t>Apache</w:t>
             </w:r>
             <w:r>
-              <w:t xml:space="preserve"> Toncat” ou “GlassFish</w:t>
-            </w:r>
+              <w:t xml:space="preserve"> </w:t>
+            </w:r>
+            <w:proofErr w:type="spellStart"/>
+            <w:r>
+              <w:t>Toncat</w:t>
+            </w:r>
+            <w:proofErr w:type="spellEnd"/>
             <w:r>
               <w:t>”</w:t>
             </w:r>
             <w:r>
-              <w:t xml:space="preserve"> ou outro a ser definido</w:t>
-            </w:r>
-            <w:r>
               <w:t>.</w:t>
             </w:r>
+          </w:p>
+        </w:tc>
+      </w:tr>
+      <w:tr>
+        <w:tc>
+          <w:tcPr>
+            <w:tcW w:w="3192" w:type="dxa"/>
+            <w:tcBorders>
+              <w:top w:val="single" w:sz="4" w:space="0" w:color="auto"/>
+              <w:left w:val="single" w:sz="4" w:space="0" w:color="auto"/>
+              <w:bottom w:val="single" w:sz="4" w:space="0" w:color="auto"/>
+              <w:right w:val="single" w:sz="4" w:space="0" w:color="auto"/>
+            </w:tcBorders>
+          </w:tcPr>
+          <w:p>
+            <w:pPr>
+              <w:pStyle w:val="Corpodetexto"/>
+              <w:ind w:left="0"/>
+            </w:pPr>
+            <w:r>
+              <w:t>Criação tela de cadastro no ambiente eclipse</w:t>
+            </w:r>
+          </w:p>
+        </w:tc>
+        <w:tc>
+          <w:tcPr>
+            <w:tcW w:w="1452" w:type="dxa"/>
+            <w:tcBorders>
+              <w:top w:val="single" w:sz="4" w:space="0" w:color="auto"/>
+              <w:left w:val="single" w:sz="4" w:space="0" w:color="auto"/>
+              <w:bottom w:val="single" w:sz="4" w:space="0" w:color="auto"/>
+              <w:right w:val="single" w:sz="4" w:space="0" w:color="auto"/>
+            </w:tcBorders>
+          </w:tcPr>
+          <w:p>
+            <w:pPr>
+              <w:pStyle w:val="Corpodetexto"/>
+              <w:ind w:left="0"/>
+            </w:pPr>
+            <w:r>
+              <w:t>80%</w:t>
+            </w:r>
+          </w:p>
+        </w:tc>
+        <w:tc>
+          <w:tcPr>
+            <w:tcW w:w="4932" w:type="dxa"/>
+            <w:tcBorders>
+              <w:top w:val="single" w:sz="4" w:space="0" w:color="auto"/>
+              <w:left w:val="single" w:sz="4" w:space="0" w:color="auto"/>
+              <w:bottom w:val="single" w:sz="4" w:space="0" w:color="auto"/>
+              <w:right w:val="single" w:sz="4" w:space="0" w:color="auto"/>
+            </w:tcBorders>
+          </w:tcPr>
+          <w:p>
+            <w:pPr>
+              <w:pStyle w:val="Corpodetexto"/>
+              <w:ind w:left="0"/>
+            </w:pPr>
+            <w:r>
+              <w:t xml:space="preserve">Persistência dos dados em analise de solução. </w:t>
+            </w:r>
+          </w:p>
+        </w:tc>
+      </w:tr>
+      <w:tr>
+        <w:tc>
+          <w:tcPr>
+            <w:tcW w:w="3192" w:type="dxa"/>
+            <w:tcBorders>
+              <w:top w:val="single" w:sz="4" w:space="0" w:color="auto"/>
+              <w:left w:val="single" w:sz="4" w:space="0" w:color="auto"/>
+              <w:bottom w:val="single" w:sz="4" w:space="0" w:color="auto"/>
+              <w:right w:val="single" w:sz="4" w:space="0" w:color="auto"/>
+            </w:tcBorders>
+          </w:tcPr>
+          <w:p>
+            <w:pPr>
+              <w:pStyle w:val="Corpodetexto"/>
+              <w:ind w:left="0"/>
+            </w:pPr>
+          </w:p>
+        </w:tc>
+        <w:tc>
+          <w:tcPr>
+            <w:tcW w:w="1452" w:type="dxa"/>
+            <w:tcBorders>
+              <w:top w:val="single" w:sz="4" w:space="0" w:color="auto"/>
+              <w:left w:val="single" w:sz="4" w:space="0" w:color="auto"/>
+              <w:bottom w:val="single" w:sz="4" w:space="0" w:color="auto"/>
+              <w:right w:val="single" w:sz="4" w:space="0" w:color="auto"/>
+            </w:tcBorders>
+          </w:tcPr>
+          <w:p>
+            <w:pPr>
+              <w:pStyle w:val="Corpodetexto"/>
+              <w:ind w:left="0"/>
+            </w:pPr>
+          </w:p>
+        </w:tc>
+        <w:tc>
+          <w:tcPr>
+            <w:tcW w:w="4932" w:type="dxa"/>
+            <w:tcBorders>
+              <w:top w:val="single" w:sz="4" w:space="0" w:color="auto"/>
+              <w:left w:val="single" w:sz="4" w:space="0" w:color="auto"/>
+              <w:bottom w:val="single" w:sz="4" w:space="0" w:color="auto"/>
+              <w:right w:val="single" w:sz="4" w:space="0" w:color="auto"/>
+            </w:tcBorders>
+          </w:tcPr>
+          <w:p>
+            <w:pPr>
+              <w:pStyle w:val="Corpodetexto"/>
+              <w:ind w:left="0"/>
+            </w:pPr>
           </w:p>
         </w:tc>
       </w:tr>
@@ -2380,6 +3002,7 @@
         <w:pStyle w:val="Ttulo1"/>
       </w:pPr>
       <w:r>
+        <w:lastRenderedPageBreak/>
         <w:t>5.  Critérios de Avaliação</w:t>
       </w:r>
     </w:p>
@@ -2665,6 +3288,183 @@
           </w:p>
         </w:tc>
       </w:tr>
+      <w:tr>
+        <w:tc>
+          <w:tcPr>
+            <w:tcW w:w="1778" w:type="dxa"/>
+          </w:tcPr>
+          <w:p>
+            <w:pPr>
+              <w:spacing w:before="40" w:after="40"/>
+            </w:pPr>
+          </w:p>
+        </w:tc>
+        <w:tc>
+          <w:tcPr>
+            <w:tcW w:w="3765" w:type="dxa"/>
+          </w:tcPr>
+          <w:p>
+            <w:pPr>
+              <w:widowControl/>
+              <w:spacing w:line="240" w:lineRule="auto"/>
+            </w:pPr>
+          </w:p>
+        </w:tc>
+      </w:tr>
+      <w:tr>
+        <w:tc>
+          <w:tcPr>
+            <w:tcW w:w="1778" w:type="dxa"/>
+          </w:tcPr>
+          <w:p>
+            <w:pPr>
+              <w:spacing w:before="40" w:after="40"/>
+              <w:rPr>
+                <w:bCs/>
+              </w:rPr>
+            </w:pPr>
+            <w:r>
+              <w:rPr>
+                <w:bCs/>
+              </w:rPr>
+              <w:t>Objetivo da Avaliação</w:t>
+            </w:r>
+          </w:p>
+        </w:tc>
+        <w:tc>
+          <w:tcPr>
+            <w:tcW w:w="3765" w:type="dxa"/>
+          </w:tcPr>
+          <w:p>
+            <w:pPr>
+              <w:widowControl/>
+              <w:spacing w:line="240" w:lineRule="auto"/>
+            </w:pPr>
+            <w:r>
+              <w:t>Construção do caso de uso Realizar Login</w:t>
+            </w:r>
+          </w:p>
+        </w:tc>
+      </w:tr>
+      <w:tr>
+        <w:tc>
+          <w:tcPr>
+            <w:tcW w:w="1778" w:type="dxa"/>
+          </w:tcPr>
+          <w:p>
+            <w:pPr>
+              <w:spacing w:before="40" w:after="40"/>
+            </w:pPr>
+            <w:r>
+              <w:t>Data da Avaliação</w:t>
+            </w:r>
+          </w:p>
+        </w:tc>
+        <w:tc>
+          <w:tcPr>
+            <w:tcW w:w="3765" w:type="dxa"/>
+          </w:tcPr>
+          <w:p>
+            <w:pPr>
+              <w:widowControl/>
+              <w:spacing w:line="240" w:lineRule="auto"/>
+              <w:rPr>
+                <w:lang w:val="en-US"/>
+              </w:rPr>
+            </w:pPr>
+            <w:r>
+              <w:t>27</w:t>
+            </w:r>
+            <w:r>
+              <w:rPr>
+                <w:lang w:val="en-US"/>
+              </w:rPr>
+              <w:t>/11/2013</w:t>
+            </w:r>
+          </w:p>
+        </w:tc>
+      </w:tr>
+      <w:tr>
+        <w:tc>
+          <w:tcPr>
+            <w:tcW w:w="1778" w:type="dxa"/>
+          </w:tcPr>
+          <w:p>
+            <w:pPr>
+              <w:spacing w:before="40" w:after="40"/>
+            </w:pPr>
+            <w:r>
+              <w:t>Participantes</w:t>
+            </w:r>
+          </w:p>
+        </w:tc>
+        <w:tc>
+          <w:tcPr>
+            <w:tcW w:w="3765" w:type="dxa"/>
+          </w:tcPr>
+          <w:p>
+            <w:pPr>
+              <w:widowControl/>
+              <w:spacing w:line="240" w:lineRule="auto"/>
+            </w:pPr>
+            <w:r>
+              <w:t>Josimar</w:t>
+            </w:r>
+          </w:p>
+        </w:tc>
+      </w:tr>
+      <w:tr>
+        <w:tc>
+          <w:tcPr>
+            <w:tcW w:w="1778" w:type="dxa"/>
+          </w:tcPr>
+          <w:p>
+            <w:pPr>
+              <w:spacing w:before="40" w:after="40"/>
+            </w:pPr>
+            <w:r>
+              <w:t>Status do Projeto</w:t>
+            </w:r>
+          </w:p>
+        </w:tc>
+        <w:tc>
+          <w:tcPr>
+            <w:tcW w:w="3765" w:type="dxa"/>
+          </w:tcPr>
+          <w:p>
+            <w:pPr>
+              <w:widowControl/>
+              <w:spacing w:line="240" w:lineRule="auto"/>
+            </w:pPr>
+            <w:r>
+              <w:t>Amarelo</w:t>
+            </w:r>
+          </w:p>
+        </w:tc>
+      </w:tr>
+      <w:tr>
+        <w:tc>
+          <w:tcPr>
+            <w:tcW w:w="1778" w:type="dxa"/>
+          </w:tcPr>
+          <w:p>
+            <w:pPr>
+              <w:spacing w:before="40" w:after="40"/>
+            </w:pPr>
+          </w:p>
+        </w:tc>
+        <w:tc>
+          <w:tcPr>
+            <w:tcW w:w="3765" w:type="dxa"/>
+          </w:tcPr>
+          <w:p>
+            <w:pPr>
+              <w:widowControl/>
+              <w:spacing w:line="240" w:lineRule="auto"/>
+            </w:pPr>
+          </w:p>
+        </w:tc>
+      </w:tr>
     </w:tbl>
     <w:p/>
     <w:p>
@@ -2695,7 +3495,14 @@
           <w:rFonts w:ascii="Times New Roman" w:hAnsi="Times New Roman"/>
           <w:color w:val="auto"/>
         </w:rPr>
-        <w:t>Toda documentação está em 90% de acordo com o que foi pedido.</w:t>
+        <w:t>Toda documentação está em 7</w:t>
+      </w:r>
+      <w:r>
+        <w:rPr>
+          <w:rFonts w:ascii="Times New Roman" w:hAnsi="Times New Roman"/>
+          <w:color w:val="auto"/>
+        </w:rPr>
+        <w:t>0% de acordo com o que foi pedido.</w:t>
       </w:r>
     </w:p>
     <w:p>
@@ -2711,7 +3518,14 @@
           <w:rFonts w:ascii="Times New Roman" w:hAnsi="Times New Roman"/>
           <w:color w:val="auto"/>
         </w:rPr>
-        <w:t>Estudo da plataforma está em 50%, observando num primeiro momento a configuração do ambiente.</w:t>
+        <w:t>Estudo da plataforma está em 8</w:t>
+      </w:r>
+      <w:r>
+        <w:rPr>
+          <w:rFonts w:ascii="Times New Roman" w:hAnsi="Times New Roman"/>
+          <w:color w:val="auto"/>
+        </w:rPr>
+        <w:t>0%, observando num primeiro momento a configuração do ambiente.</w:t>
       </w:r>
     </w:p>
     <w:p>
@@ -2723,7 +3537,6 @@
         </w:numPr>
       </w:pPr>
       <w:r>
-        <w:lastRenderedPageBreak/>
         <w:t>Itens de Trabalho: Planejado X Realizado</w:t>
       </w:r>
     </w:p>
@@ -2772,7 +3585,21 @@
           <w:rFonts w:ascii="Times New Roman" w:hAnsi="Times New Roman"/>
           <w:color w:val="auto"/>
         </w:rPr>
-        <w:t>Novos documentos foram requisitados e o que foi pedido até o momento está em 90%.</w:t>
+        <w:t>Novos documentos foram requisitados e o que fo</w:t>
+      </w:r>
+      <w:r>
+        <w:rPr>
+          <w:rFonts w:ascii="Times New Roman" w:hAnsi="Times New Roman"/>
+          <w:color w:val="auto"/>
+        </w:rPr>
+        <w:t>i pedido até o momento está em 7</w:t>
+      </w:r>
+      <w:r>
+        <w:rPr>
+          <w:rFonts w:ascii="Times New Roman" w:hAnsi="Times New Roman"/>
+          <w:color w:val="auto"/>
+        </w:rPr>
+        <w:t>0%.</w:t>
       </w:r>
     </w:p>
     <w:p>
@@ -2822,6 +3649,63 @@
     </w:p>
     <w:p>
       <w:pPr>
+        <w:pStyle w:val="InfoBluelistitem"/>
+        <w:rPr>
+          <w:rFonts w:ascii="Times New Roman" w:hAnsi="Times New Roman"/>
+          <w:color w:val="auto"/>
+        </w:rPr>
+      </w:pPr>
+      <w:r>
+        <w:rPr>
+          <w:rFonts w:ascii="Times New Roman" w:hAnsi="Times New Roman"/>
+          <w:color w:val="auto"/>
+        </w:rPr>
+        <w:t xml:space="preserve">Para o Login do </w:t>
+      </w:r>
+      <w:proofErr w:type="spellStart"/>
+      <w:proofErr w:type="gramStart"/>
+      <w:r>
+        <w:rPr>
+          <w:rFonts w:ascii="Times New Roman" w:hAnsi="Times New Roman"/>
+          <w:color w:val="auto"/>
+        </w:rPr>
+        <w:t>MotoTaxi</w:t>
+      </w:r>
+      <w:r>
+        <w:rPr>
+          <w:rFonts w:ascii="Times New Roman" w:hAnsi="Times New Roman"/>
+          <w:color w:val="auto"/>
+        </w:rPr>
+        <w:t>sta</w:t>
+      </w:r>
+      <w:proofErr w:type="spellEnd"/>
+      <w:proofErr w:type="gramEnd"/>
+      <w:r>
+        <w:rPr>
+          <w:rFonts w:ascii="Times New Roman" w:hAnsi="Times New Roman"/>
+          <w:color w:val="auto"/>
+        </w:rPr>
+        <w:t xml:space="preserve"> definidos testes de validação do Login e senha apresentados na </w:t>
+      </w:r>
+      <w:proofErr w:type="spellStart"/>
+      <w:r>
+        <w:rPr>
+          <w:rFonts w:ascii="Times New Roman" w:hAnsi="Times New Roman"/>
+          <w:color w:val="auto"/>
+        </w:rPr>
+        <w:t>App</w:t>
+      </w:r>
+      <w:proofErr w:type="spellEnd"/>
+      <w:r>
+        <w:rPr>
+          <w:rFonts w:ascii="Times New Roman" w:hAnsi="Times New Roman"/>
+          <w:color w:val="auto"/>
+        </w:rPr>
+        <w:t xml:space="preserve"> Android.</w:t>
+      </w:r>
+    </w:p>
+    <w:p>
+      <w:pPr>
         <w:pStyle w:val="Ttulo2"/>
         <w:numPr>
           <w:ilvl w:val="0"/>
@@ -2845,7 +3729,15 @@
         <w:ind w:left="720"/>
       </w:pPr>
       <w:r>
-        <w:t>O cronograma da entrega da documentação a ser posicionada no github atrasou em 1 dia.</w:t>
+        <w:t xml:space="preserve">O cronograma da entrega da documentação a ser posicionada no github atrasou em </w:t>
+      </w:r>
+      <w:proofErr w:type="gramStart"/>
+      <w:r>
+        <w:t>1</w:t>
+      </w:r>
+      <w:proofErr w:type="gramEnd"/>
+      <w:r>
+        <w:t xml:space="preserve"> dia.</w:t>
       </w:r>
     </w:p>
     <w:p>
@@ -2854,10 +3746,21 @@
         <w:spacing w:line="240" w:lineRule="auto"/>
         <w:ind w:left="720"/>
       </w:pPr>
+      <w:r>
+        <w:lastRenderedPageBreak/>
+        <w:t>Novos Itens de configuração foram pedidos, embora tenha atrasos na equipe tudo ocorre conforme planejado.</w:t>
+      </w:r>
+    </w:p>
+    <w:p>
+      <w:pPr>
+        <w:widowControl/>
+        <w:spacing w:line="240" w:lineRule="auto"/>
+        <w:ind w:left="720"/>
+      </w:pPr>
     </w:p>
     <w:sectPr>
-      <w:headerReference w:type="default" r:id="rId9"/>
-      <w:footerReference w:type="default" r:id="rId10"/>
+      <w:headerReference w:type="default" r:id="rId10"/>
+      <w:footerReference w:type="default" r:id="rId11"/>
       <w:pgSz w:w="12240" w:h="15840" w:code="1"/>
       <w:pgMar w:top="1440" w:right="1440" w:bottom="1440" w:left="1440" w:header="720" w:footer="720" w:gutter="0"/>
       <w:cols w:space="720"/>
@@ -3046,7 +3949,7 @@
                 <w:rStyle w:val="Nmerodepgina"/>
                 <w:noProof/>
               </w:rPr>
-              <w:t>3</w:t>
+              <w:t>4</w:t>
             </w:r>
           </w:fldSimple>
         </w:p>

</xml_diff>

<commit_message>
Commit atual em sala no periodo noturno
</commit_message>
<xml_diff>
--- a/Acompanhamento/Iteration Plan.docx
+++ b/Acompanhamento/Iteration Plan.docx
@@ -414,8 +414,6 @@
             <w:r>
               <w:t xml:space="preserve">Atualização da documentação antiga e elaboração </w:t>
             </w:r>
-            <w:bookmarkStart w:id="1" w:name="_GoBack"/>
-            <w:bookmarkEnd w:id="1"/>
             <w:r>
               <w:t>dos novos</w:t>
             </w:r>
@@ -2301,7 +2299,10 @@
               <w:jc w:val="right"/>
             </w:pPr>
             <w:r>
-              <w:t>Programando em JSP + JPA</w:t>
+              <w:t>Programando em JSF</w:t>
+            </w:r>
+            <w:r>
+              <w:t xml:space="preserve"> + JPA</w:t>
             </w:r>
           </w:p>
         </w:tc>
@@ -3437,7 +3438,12 @@
               <w:spacing w:line="240" w:lineRule="auto"/>
             </w:pPr>
             <w:r>
-              <w:t>Amarelo</w:t>
+              <w:t>Amare</w:t>
+            </w:r>
+            <w:bookmarkStart w:id="1" w:name="_GoBack"/>
+            <w:bookmarkEnd w:id="1"/>
+            <w:r>
+              <w:t>lo</w:t>
             </w:r>
           </w:p>
         </w:tc>
@@ -3917,7 +3923,7 @@
               <w:rStyle w:val="Nmerodepgina"/>
               <w:noProof/>
             </w:rPr>
-            <w:t>1</w:t>
+            <w:t>3</w:t>
           </w:r>
           <w:r>
             <w:rPr>
@@ -3943,15 +3949,29 @@
             </w:rPr>
             <w:t xml:space="preserve"> </w:t>
           </w:r>
-          <w:fldSimple w:instr=" NUMPAGES  \* MERGEFORMAT ">
-            <w:r>
-              <w:rPr>
-                <w:rStyle w:val="Nmerodepgina"/>
-                <w:noProof/>
-              </w:rPr>
-              <w:t>4</w:t>
-            </w:r>
-          </w:fldSimple>
+          <w:r>
+            <w:fldChar w:fldCharType="begin"/>
+          </w:r>
+          <w:r>
+            <w:instrText xml:space="preserve"> NUMPAGES  \* MERGEFORMAT </w:instrText>
+          </w:r>
+          <w:r>
+            <w:fldChar w:fldCharType="separate"/>
+          </w:r>
+          <w:r>
+            <w:rPr>
+              <w:rStyle w:val="Nmerodepgina"/>
+              <w:noProof/>
+            </w:rPr>
+            <w:t>4</w:t>
+          </w:r>
+          <w:r>
+            <w:rPr>
+              <w:rStyle w:val="Nmerodepgina"/>
+              <w:noProof/>
+            </w:rPr>
+            <w:fldChar w:fldCharType="end"/>
+          </w:r>
         </w:p>
       </w:tc>
     </w:tr>

</xml_diff>